<commit_message>
refactor: project by java convension
</commit_message>
<xml_diff>
--- a/LogiwebTSD.docx
+++ b/LogiwebTSD.docx
@@ -30,6 +30,7 @@
           <w:szCs w:val="140"/>
         </w:rPr>
       </w:pPr>
+      <w:proofErr w:type="spellStart"/>
       <w:r>
         <w:rPr>
           <w:b/>
@@ -39,6 +40,7 @@
         </w:rPr>
         <w:t>Logiweb</w:t>
       </w:r>
+      <w:proofErr w:type="spellEnd"/>
     </w:p>
     <w:p>
       <w:pPr>
@@ -168,12 +170,21 @@
           <w:szCs w:val="36"/>
         </w:rPr>
       </w:pPr>
-      <w:r>
-        <w:rPr>
-          <w:sz w:val="36"/>
-          <w:szCs w:val="36"/>
-        </w:rPr>
-        <w:t>Logiweb System Overview</w:t>
+      <w:proofErr w:type="spellStart"/>
+      <w:r>
+        <w:rPr>
+          <w:sz w:val="36"/>
+          <w:szCs w:val="36"/>
+        </w:rPr>
+        <w:t>Logiweb</w:t>
+      </w:r>
+      <w:proofErr w:type="spellEnd"/>
+      <w:r>
+        <w:rPr>
+          <w:sz w:val="36"/>
+          <w:szCs w:val="36"/>
+        </w:rPr>
+        <w:t xml:space="preserve"> System Overview</w:t>
       </w:r>
     </w:p>
     <w:p>
@@ -193,7 +204,23 @@
           <w:sz w:val="36"/>
           <w:szCs w:val="36"/>
         </w:rPr>
-        <w:t xml:space="preserve">Specification of the Logiweb </w:t>
+        <w:t xml:space="preserve">Specification of the </w:t>
+      </w:r>
+      <w:proofErr w:type="spellStart"/>
+      <w:r>
+        <w:rPr>
+          <w:sz w:val="36"/>
+          <w:szCs w:val="36"/>
+        </w:rPr>
+        <w:t>Logiweb</w:t>
+      </w:r>
+      <w:proofErr w:type="spellEnd"/>
+      <w:r>
+        <w:rPr>
+          <w:sz w:val="36"/>
+          <w:szCs w:val="36"/>
+        </w:rPr>
+        <w:t xml:space="preserve"> </w:t>
       </w:r>
     </w:p>
     <w:p>
@@ -428,6 +455,7 @@
           <w:szCs w:val="36"/>
         </w:rPr>
       </w:pPr>
+      <w:proofErr w:type="spellStart"/>
       <w:r>
         <w:rPr>
           <w:sz w:val="36"/>
@@ -435,6 +463,7 @@
         </w:rPr>
         <w:t>Logiweb</w:t>
       </w:r>
+      <w:proofErr w:type="spellEnd"/>
     </w:p>
     <w:p>
       <w:pPr>
@@ -650,7 +679,27 @@
           <w:szCs w:val="52"/>
         </w:rPr>
         <w:lastRenderedPageBreak/>
-        <w:t>1 Logiweb System Overview</w:t>
+        <w:t xml:space="preserve">1 </w:t>
+      </w:r>
+      <w:proofErr w:type="spellStart"/>
+      <w:r>
+        <w:rPr>
+          <w:b/>
+          <w:bCs/>
+          <w:sz w:val="52"/>
+          <w:szCs w:val="52"/>
+        </w:rPr>
+        <w:t>Logiweb</w:t>
+      </w:r>
+      <w:proofErr w:type="spellEnd"/>
+      <w:r>
+        <w:rPr>
+          <w:b/>
+          <w:bCs/>
+          <w:sz w:val="52"/>
+          <w:szCs w:val="52"/>
+        </w:rPr>
+        <w:t xml:space="preserve"> System Overview</w:t>
       </w:r>
     </w:p>
     <w:p>
@@ -674,12 +723,21 @@
           <w:szCs w:val="36"/>
         </w:rPr>
       </w:pPr>
-      <w:r>
-        <w:rPr>
-          <w:sz w:val="36"/>
-          <w:szCs w:val="36"/>
-        </w:rPr>
-        <w:t>Logiweb enables managing orders, trucks and drivers</w:t>
+      <w:proofErr w:type="spellStart"/>
+      <w:r>
+        <w:rPr>
+          <w:sz w:val="36"/>
+          <w:szCs w:val="36"/>
+        </w:rPr>
+        <w:t>Logiweb</w:t>
+      </w:r>
+      <w:proofErr w:type="spellEnd"/>
+      <w:r>
+        <w:rPr>
+          <w:sz w:val="36"/>
+          <w:szCs w:val="36"/>
+        </w:rPr>
+        <w:t xml:space="preserve"> enables managing orders, trucks and drivers</w:t>
       </w:r>
       <w:r>
         <w:rPr>
@@ -790,12 +848,21 @@
           <w:szCs w:val="36"/>
         </w:rPr>
       </w:pPr>
-      <w:r>
-        <w:rPr>
-          <w:sz w:val="36"/>
-          <w:szCs w:val="36"/>
-        </w:rPr>
-        <w:t>Logiweb Server</w:t>
+      <w:proofErr w:type="spellStart"/>
+      <w:r>
+        <w:rPr>
+          <w:sz w:val="36"/>
+          <w:szCs w:val="36"/>
+        </w:rPr>
+        <w:t>Logiweb</w:t>
+      </w:r>
+      <w:proofErr w:type="spellEnd"/>
+      <w:r>
+        <w:rPr>
+          <w:sz w:val="36"/>
+          <w:szCs w:val="36"/>
+        </w:rPr>
+        <w:t xml:space="preserve"> Server</w:t>
       </w:r>
     </w:p>
     <w:p>
@@ -924,8 +991,19 @@
           <w:szCs w:val="52"/>
         </w:rPr>
         <w:lastRenderedPageBreak/>
-        <w:t>2 Specification of the Logiweb</w:t>
-      </w:r>
+        <w:t xml:space="preserve">2 Specification of the </w:t>
+      </w:r>
+      <w:proofErr w:type="spellStart"/>
+      <w:r>
+        <w:rPr>
+          <w:b/>
+          <w:bCs/>
+          <w:sz w:val="52"/>
+          <w:szCs w:val="52"/>
+        </w:rPr>
+        <w:t>Logiweb</w:t>
+      </w:r>
+      <w:proofErr w:type="spellEnd"/>
     </w:p>
     <w:p>
       <w:pPr>
@@ -1035,7 +1113,25 @@
           <w:sz w:val="36"/>
           <w:szCs w:val="36"/>
         </w:rPr>
-        <w:t>Core: Java, Spring MVC, Security,  Hibernate.</w:t>
+        <w:t xml:space="preserve">Core: Java, Spring MVC, </w:t>
+      </w:r>
+      <w:proofErr w:type="gramStart"/>
+      <w:r>
+        <w:rPr>
+          <w:rFonts w:eastAsia="Georgia" w:cstheme="minorHAnsi"/>
+          <w:sz w:val="36"/>
+          <w:szCs w:val="36"/>
+        </w:rPr>
+        <w:t>Security,  Hibernate</w:t>
+      </w:r>
+      <w:proofErr w:type="gramEnd"/>
+      <w:r>
+        <w:rPr>
+          <w:rFonts w:eastAsia="Georgia" w:cstheme="minorHAnsi"/>
+          <w:sz w:val="36"/>
+          <w:szCs w:val="36"/>
+        </w:rPr>
+        <w:t>.</w:t>
       </w:r>
     </w:p>
     <w:p>
@@ -1099,6 +1195,7 @@
         </w:rPr>
         <w:t xml:space="preserve"> </w:t>
       </w:r>
+      <w:proofErr w:type="spellStart"/>
       <w:r>
         <w:rPr>
           <w:rFonts w:eastAsia="Georgia" w:cstheme="minorHAnsi"/>
@@ -1107,6 +1204,7 @@
         </w:rPr>
         <w:t>Thymeleaf</w:t>
       </w:r>
+      <w:proofErr w:type="spellEnd"/>
       <w:r>
         <w:rPr>
           <w:rFonts w:eastAsia="Georgia" w:cstheme="minorHAnsi"/>
@@ -1263,8 +1361,18 @@
           <w:sz w:val="36"/>
           <w:szCs w:val="36"/>
         </w:rPr>
-        <w:t>AS: WildFly</w:t>
-      </w:r>
+        <w:t xml:space="preserve">AS: </w:t>
+      </w:r>
+      <w:proofErr w:type="spellStart"/>
+      <w:r>
+        <w:rPr>
+          <w:rFonts w:eastAsia="Georgia" w:cstheme="minorHAnsi"/>
+          <w:sz w:val="36"/>
+          <w:szCs w:val="36"/>
+        </w:rPr>
+        <w:t>WildFly</w:t>
+      </w:r>
+      <w:proofErr w:type="spellEnd"/>
     </w:p>
     <w:p>
       <w:pPr>
@@ -1454,7 +1562,25 @@
           <w:sz w:val="36"/>
           <w:szCs w:val="36"/>
         </w:rPr>
-        <w:t>3) Add drivers to this order considering that the limit of hours worked in this month not been exceeded during order execution.and current city is the same as the order truck city.</w:t>
+        <w:t xml:space="preserve">3) Add drivers to this order considering that the limit of hours worked in this month not been exceeded during order </w:t>
+      </w:r>
+      <w:proofErr w:type="spellStart"/>
+      <w:r>
+        <w:rPr>
+          <w:rFonts w:eastAsia="Georgia" w:cstheme="minorHAnsi"/>
+          <w:sz w:val="36"/>
+          <w:szCs w:val="36"/>
+        </w:rPr>
+        <w:t>execution.and</w:t>
+      </w:r>
+      <w:proofErr w:type="spellEnd"/>
+      <w:r>
+        <w:rPr>
+          <w:rFonts w:eastAsia="Georgia" w:cstheme="minorHAnsi"/>
+          <w:sz w:val="36"/>
+          <w:szCs w:val="36"/>
+        </w:rPr>
+        <w:t xml:space="preserve"> current city is the same as the order truck city.</w:t>
       </w:r>
     </w:p>
     <w:p>
@@ -1490,7 +1616,25 @@
           <w:sz w:val="36"/>
           <w:szCs w:val="36"/>
         </w:rPr>
-        <w:t>5) Driver needs to see  his order, truck and co-drivers.</w:t>
+        <w:t xml:space="preserve">5) Driver needs to </w:t>
+      </w:r>
+      <w:proofErr w:type="gramStart"/>
+      <w:r>
+        <w:rPr>
+          <w:rFonts w:eastAsia="Georgia" w:cstheme="minorHAnsi"/>
+          <w:sz w:val="36"/>
+          <w:szCs w:val="36"/>
+        </w:rPr>
+        <w:t>see  his</w:t>
+      </w:r>
+      <w:proofErr w:type="gramEnd"/>
+      <w:r>
+        <w:rPr>
+          <w:rFonts w:eastAsia="Georgia" w:cstheme="minorHAnsi"/>
+          <w:sz w:val="36"/>
+          <w:szCs w:val="36"/>
+        </w:rPr>
+        <w:t xml:space="preserve"> order, truck and co-drivers.</w:t>
       </w:r>
     </w:p>
     <w:p>
@@ -1753,25 +1897,79 @@
           <w:sz w:val="36"/>
           <w:szCs w:val="36"/>
         </w:rPr>
-        <w:t>2)After Order created in column ‘truck’ employee sees a button to choose the truck for the order. After clicking on this button it gives a list of trucks which have status ‘serviceable’, not completed order, truck city the same as order start point and truck’s capacity no less then max capacity of the order. After in this list employees choose truck and click add. Now in the Order entity will be added to the Truck entity.</w:t>
-      </w:r>
-    </w:p>
-    <w:p>
-      <w:pPr>
-        <w:jc w:val="both"/>
-        <w:rPr>
-          <w:rFonts w:eastAsia="Georgia" w:cstheme="minorHAnsi"/>
-          <w:sz w:val="36"/>
-          <w:szCs w:val="36"/>
-        </w:rPr>
-      </w:pPr>
-      <w:r>
-        <w:rPr>
-          <w:rFonts w:eastAsia="Georgia" w:cstheme="minorHAnsi"/>
-          <w:sz w:val="36"/>
-          <w:szCs w:val="36"/>
-        </w:rPr>
-        <w:t xml:space="preserve">3)After adding truck to order, employees can add drivers. In the table appeared a button with available shift size. After clicking on this button it gives a list of drivers which have status ‘REST’, have not completed the order, hours worked in this month not greater then 176(during the execution of this order) and have the same city as a truck. Employees can choose drivers and click </w:t>
+        <w:t xml:space="preserve">2)After Order created in column ‘truck’ employee sees a button to choose the truck for the order. After clicking on this </w:t>
+      </w:r>
+      <w:proofErr w:type="gramStart"/>
+      <w:r>
+        <w:rPr>
+          <w:rFonts w:eastAsia="Georgia" w:cstheme="minorHAnsi"/>
+          <w:sz w:val="36"/>
+          <w:szCs w:val="36"/>
+        </w:rPr>
+        <w:t>button</w:t>
+      </w:r>
+      <w:proofErr w:type="gramEnd"/>
+      <w:r>
+        <w:rPr>
+          <w:rFonts w:eastAsia="Georgia" w:cstheme="minorHAnsi"/>
+          <w:sz w:val="36"/>
+          <w:szCs w:val="36"/>
+        </w:rPr>
+        <w:t xml:space="preserve"> it gives a list of trucks which have status ‘serviceable’, not completed order, truck city the same as order start point and truck’s capacity no less then max capacity of the order. After in this list employees choose truck and click add. Now in the Order entity will be added to the Truck entity.</w:t>
+      </w:r>
+    </w:p>
+    <w:p>
+      <w:pPr>
+        <w:jc w:val="both"/>
+        <w:rPr>
+          <w:rFonts w:eastAsia="Georgia" w:cstheme="minorHAnsi"/>
+          <w:sz w:val="36"/>
+          <w:szCs w:val="36"/>
+        </w:rPr>
+      </w:pPr>
+      <w:r>
+        <w:rPr>
+          <w:rFonts w:eastAsia="Georgia" w:cstheme="minorHAnsi"/>
+          <w:sz w:val="36"/>
+          <w:szCs w:val="36"/>
+        </w:rPr>
+        <w:t xml:space="preserve">3)After adding truck to order, employees can add drivers. In the table appeared a button with available shift size. After clicking on this </w:t>
+      </w:r>
+      <w:proofErr w:type="gramStart"/>
+      <w:r>
+        <w:rPr>
+          <w:rFonts w:eastAsia="Georgia" w:cstheme="minorHAnsi"/>
+          <w:sz w:val="36"/>
+          <w:szCs w:val="36"/>
+        </w:rPr>
+        <w:t>button</w:t>
+      </w:r>
+      <w:proofErr w:type="gramEnd"/>
+      <w:r>
+        <w:rPr>
+          <w:rFonts w:eastAsia="Georgia" w:cstheme="minorHAnsi"/>
+          <w:sz w:val="36"/>
+          <w:szCs w:val="36"/>
+        </w:rPr>
+        <w:t xml:space="preserve"> it gives a list of drivers which have status ‘REST’, have not completed the order, hours worked in this month not greater </w:t>
+      </w:r>
+      <w:proofErr w:type="spellStart"/>
+      <w:r>
+        <w:rPr>
+          <w:rFonts w:eastAsia="Georgia" w:cstheme="minorHAnsi"/>
+          <w:sz w:val="36"/>
+          <w:szCs w:val="36"/>
+        </w:rPr>
+        <w:t>then</w:t>
+      </w:r>
+      <w:proofErr w:type="spellEnd"/>
+      <w:r>
+        <w:rPr>
+          <w:rFonts w:eastAsia="Georgia" w:cstheme="minorHAnsi"/>
+          <w:sz w:val="36"/>
+          <w:szCs w:val="36"/>
+        </w:rPr>
+        <w:t xml:space="preserve"> 176(during the execution of this order) and have the same city as a truck. Employees can choose drivers and click </w:t>
       </w:r>
       <w:r>
         <w:rPr>
@@ -1798,25 +1996,61 @@
           <w:sz w:val="36"/>
           <w:szCs w:val="36"/>
         </w:rPr>
-        <w:t>4)At tabs ‘Drivers’ and ‘Trucks’ employees can view all drivers and trucks. In column table in this tables employees can click on buttons edit or delete, and entity will be deleted or edit. On top of this tables located button for creating a truck or driver entity.</w:t>
-      </w:r>
-    </w:p>
-    <w:p>
-      <w:pPr>
-        <w:jc w:val="both"/>
-        <w:rPr>
-          <w:rFonts w:eastAsia="Georgia" w:cstheme="minorHAnsi"/>
-          <w:sz w:val="36"/>
-          <w:szCs w:val="36"/>
-        </w:rPr>
-      </w:pPr>
-      <w:r>
-        <w:rPr>
-          <w:rFonts w:eastAsia="Georgia" w:cstheme="minorHAnsi"/>
-          <w:sz w:val="36"/>
-          <w:szCs w:val="36"/>
-        </w:rPr>
-        <w:t>5-7) Drivers can go to the ‘Work details’ button and see order details and shift details. If the driver has not order for completion, he will see ‘You don’t have order for completed yet’ and cannot change his driver status. If a driver has an order for completed he will see his codrivers(it drivers that have the same order for completed), order and truck id, order’s path, remaining time in travel and table with waypoints. If a driver is located in the same city as needed for load or unload cargo, the driver can change status of cargo and after change this status can click on a button near the text ‘Change city to’, at this button will be written the next city point. After clicking on this button, remaining time in travel will decrease and the difference between current time and last time added to worked hours of drivers in shift.</w:t>
+        <w:t xml:space="preserve">4)At tabs ‘Drivers’ and ‘Trucks’ employees can view all drivers and trucks. In column table in this </w:t>
+      </w:r>
+      <w:proofErr w:type="gramStart"/>
+      <w:r>
+        <w:rPr>
+          <w:rFonts w:eastAsia="Georgia" w:cstheme="minorHAnsi"/>
+          <w:sz w:val="36"/>
+          <w:szCs w:val="36"/>
+        </w:rPr>
+        <w:t>tables</w:t>
+      </w:r>
+      <w:proofErr w:type="gramEnd"/>
+      <w:r>
+        <w:rPr>
+          <w:rFonts w:eastAsia="Georgia" w:cstheme="minorHAnsi"/>
+          <w:sz w:val="36"/>
+          <w:szCs w:val="36"/>
+        </w:rPr>
+        <w:t xml:space="preserve"> employees can click on buttons edit or delete, and entity will be deleted or edit. On top of this tables located button for creating a truck or driver entity.</w:t>
+      </w:r>
+    </w:p>
+    <w:p>
+      <w:pPr>
+        <w:jc w:val="both"/>
+        <w:rPr>
+          <w:rFonts w:eastAsia="Georgia" w:cstheme="minorHAnsi"/>
+          <w:sz w:val="36"/>
+          <w:szCs w:val="36"/>
+        </w:rPr>
+      </w:pPr>
+      <w:r>
+        <w:rPr>
+          <w:rFonts w:eastAsia="Georgia" w:cstheme="minorHAnsi"/>
+          <w:sz w:val="36"/>
+          <w:szCs w:val="36"/>
+        </w:rPr>
+        <w:t xml:space="preserve">5-7) Drivers can go to the ‘Work details’ button and see order details and shift details. If the driver has not order for completion, he will see ‘You don’t have order for completed yet’ and cannot change his driver status. If a driver has an order for completed he will see his </w:t>
+      </w:r>
+      <w:proofErr w:type="gramStart"/>
+      <w:r>
+        <w:rPr>
+          <w:rFonts w:eastAsia="Georgia" w:cstheme="minorHAnsi"/>
+          <w:sz w:val="36"/>
+          <w:szCs w:val="36"/>
+        </w:rPr>
+        <w:t>codrivers(</w:t>
+      </w:r>
+      <w:proofErr w:type="gramEnd"/>
+      <w:r>
+        <w:rPr>
+          <w:rFonts w:eastAsia="Georgia" w:cstheme="minorHAnsi"/>
+          <w:sz w:val="36"/>
+          <w:szCs w:val="36"/>
+        </w:rPr>
+        <w:t>it drivers that have the same order for completed), order and truck id, order’s path, remaining time in travel and table with waypoints. If a driver is located in the same city as needed for load or unload cargo, the driver can change status of cargo and after change this status can click on a button near the text ‘Change city to’, at this button will be written the next city point. After clicking on this button, remaining time in travel will decrease and the difference between current time and last time added to worked hours of drivers in shift.</w:t>
       </w:r>
     </w:p>
     <w:p>
@@ -1850,6 +2084,7 @@
         </w:rPr>
         <w:t xml:space="preserve">Client </w:t>
       </w:r>
+      <w:proofErr w:type="spellStart"/>
       <w:r>
         <w:rPr>
           <w:rFonts w:eastAsia="Georgia" w:cstheme="minorHAnsi"/>
@@ -1860,6 +2095,7 @@
         </w:rPr>
         <w:t>Applicaton</w:t>
       </w:r>
+      <w:proofErr w:type="spellEnd"/>
       <w:r>
         <w:rPr>
           <w:rFonts w:eastAsia="Georgia" w:cstheme="minorHAnsi"/>
@@ -2077,7 +2313,35 @@
           <w:sz w:val="36"/>
           <w:szCs w:val="36"/>
         </w:rPr>
-        <w:t>Waypoint - entity that reflects path points where cargo loading or unloading. Relation: waypoint related to order like @ManyToOne because one order has many waypoints. Related to Cargo like @OneToOne  unidirection relation.</w:t>
+        <w:t>Waypoint - entity that reflects path points where cargo loading or unloading. Relation: waypoint related to order like @ManyToOne because one order has many waypoints. Related to Cargo like @</w:t>
+      </w:r>
+      <w:proofErr w:type="gramStart"/>
+      <w:r>
+        <w:rPr>
+          <w:rFonts w:eastAsia="Georgia" w:cstheme="minorHAnsi"/>
+          <w:sz w:val="36"/>
+          <w:szCs w:val="36"/>
+        </w:rPr>
+        <w:t xml:space="preserve">OneToOne  </w:t>
+      </w:r>
+      <w:proofErr w:type="spellStart"/>
+      <w:r>
+        <w:rPr>
+          <w:rFonts w:eastAsia="Georgia" w:cstheme="minorHAnsi"/>
+          <w:sz w:val="36"/>
+          <w:szCs w:val="36"/>
+        </w:rPr>
+        <w:t>unidirection</w:t>
+      </w:r>
+      <w:proofErr w:type="spellEnd"/>
+      <w:proofErr w:type="gramEnd"/>
+      <w:r>
+        <w:rPr>
+          <w:rFonts w:eastAsia="Georgia" w:cstheme="minorHAnsi"/>
+          <w:sz w:val="36"/>
+          <w:szCs w:val="36"/>
+        </w:rPr>
+        <w:t xml:space="preserve"> relation.</w:t>
       </w:r>
     </w:p>
     <w:p>
@@ -2143,24 +2407,35 @@
           <w:szCs w:val="36"/>
         </w:rPr>
       </w:pPr>
-      <w:r>
-        <w:rPr>
-          <w:rFonts w:eastAsia="Georgia" w:cstheme="minorHAnsi"/>
-          <w:sz w:val="36"/>
-          <w:szCs w:val="36"/>
-        </w:rPr>
-        <w:t xml:space="preserve">CountryMap - entity that reflects map for path creation. </w:t>
-      </w:r>
-    </w:p>
-    <w:p>
-      <w:pPr>
-        <w:jc w:val="both"/>
-        <w:rPr>
-          <w:rFonts w:eastAsia="Georgia" w:cstheme="minorHAnsi"/>
-          <w:sz w:val="36"/>
-          <w:szCs w:val="36"/>
-        </w:rPr>
-      </w:pPr>
+      <w:proofErr w:type="spellStart"/>
+      <w:r>
+        <w:rPr>
+          <w:rFonts w:eastAsia="Georgia" w:cstheme="minorHAnsi"/>
+          <w:sz w:val="36"/>
+          <w:szCs w:val="36"/>
+        </w:rPr>
+        <w:t>CountryMap</w:t>
+      </w:r>
+      <w:proofErr w:type="spellEnd"/>
+      <w:r>
+        <w:rPr>
+          <w:rFonts w:eastAsia="Georgia" w:cstheme="minorHAnsi"/>
+          <w:sz w:val="36"/>
+          <w:szCs w:val="36"/>
+        </w:rPr>
+        <w:t xml:space="preserve"> - entity that reflects map for path creation. </w:t>
+      </w:r>
+    </w:p>
+    <w:p>
+      <w:pPr>
+        <w:jc w:val="both"/>
+        <w:rPr>
+          <w:rFonts w:eastAsia="Georgia" w:cstheme="minorHAnsi"/>
+          <w:sz w:val="36"/>
+          <w:szCs w:val="36"/>
+        </w:rPr>
+      </w:pPr>
+      <w:proofErr w:type="spellStart"/>
       <w:r>
         <w:rPr>
           <w:rFonts w:eastAsia="Georgia" w:cstheme="minorHAnsi"/>
@@ -2168,7 +2443,16 @@
           <w:szCs w:val="36"/>
         </w:rPr>
         <w:lastRenderedPageBreak/>
-        <w:t>PastOrder – entity that reflects completed orders. Have @ManyToMany relation with drivers.</w:t>
+        <w:t>PastOrder</w:t>
+      </w:r>
+      <w:proofErr w:type="spellEnd"/>
+      <w:r>
+        <w:rPr>
+          <w:rFonts w:eastAsia="Georgia" w:cstheme="minorHAnsi"/>
+          <w:sz w:val="36"/>
+          <w:szCs w:val="36"/>
+        </w:rPr>
+        <w:t xml:space="preserve"> – entity that reflects completed orders. Have @ManyToMany relation with drivers.</w:t>
       </w:r>
     </w:p>
     <w:p>
@@ -2250,49 +2534,97 @@
           <w:szCs w:val="36"/>
         </w:rPr>
       </w:pPr>
-      <w:r>
-        <w:rPr>
-          <w:rFonts w:eastAsia="Georgia" w:cstheme="minorHAnsi"/>
-          <w:sz w:val="36"/>
-          <w:szCs w:val="36"/>
-        </w:rPr>
-        <w:t>DriverInfo – information about total number of drivers, available and unavailable unmbers.</w:t>
-      </w:r>
-    </w:p>
-    <w:p>
-      <w:pPr>
-        <w:jc w:val="both"/>
-        <w:rPr>
-          <w:rFonts w:eastAsia="Georgia" w:cstheme="minorHAnsi"/>
-          <w:sz w:val="36"/>
-          <w:szCs w:val="36"/>
-        </w:rPr>
-      </w:pPr>
-      <w:r>
-        <w:rPr>
-          <w:rFonts w:eastAsia="Georgia" w:cstheme="minorHAnsi"/>
-          <w:sz w:val="36"/>
-          <w:szCs w:val="36"/>
-        </w:rPr>
-        <w:t>TruckInfo – information about total, available, in use, faulty numbers of trucks.</w:t>
-      </w:r>
-    </w:p>
-    <w:p>
-      <w:pPr>
-        <w:jc w:val="both"/>
-        <w:rPr>
-          <w:rFonts w:eastAsia="Georgia" w:cstheme="minorHAnsi"/>
-          <w:sz w:val="36"/>
-          <w:szCs w:val="36"/>
-        </w:rPr>
-      </w:pPr>
-      <w:r>
-        <w:rPr>
-          <w:rFonts w:eastAsia="Georgia" w:cstheme="minorHAnsi"/>
-          <w:sz w:val="36"/>
-          <w:szCs w:val="36"/>
-        </w:rPr>
-        <w:t>OrderInfo – information about last 10 uncompleted orders.</w:t>
+      <w:proofErr w:type="spellStart"/>
+      <w:r>
+        <w:rPr>
+          <w:rFonts w:eastAsia="Georgia" w:cstheme="minorHAnsi"/>
+          <w:sz w:val="36"/>
+          <w:szCs w:val="36"/>
+        </w:rPr>
+        <w:t>DriverInfo</w:t>
+      </w:r>
+      <w:proofErr w:type="spellEnd"/>
+      <w:r>
+        <w:rPr>
+          <w:rFonts w:eastAsia="Georgia" w:cstheme="minorHAnsi"/>
+          <w:sz w:val="36"/>
+          <w:szCs w:val="36"/>
+        </w:rPr>
+        <w:t xml:space="preserve"> – information about total number of drivers, available and unavailable </w:t>
+      </w:r>
+      <w:proofErr w:type="spellStart"/>
+      <w:r>
+        <w:rPr>
+          <w:rFonts w:eastAsia="Georgia" w:cstheme="minorHAnsi"/>
+          <w:sz w:val="36"/>
+          <w:szCs w:val="36"/>
+        </w:rPr>
+        <w:t>unmbers</w:t>
+      </w:r>
+      <w:proofErr w:type="spellEnd"/>
+      <w:r>
+        <w:rPr>
+          <w:rFonts w:eastAsia="Georgia" w:cstheme="minorHAnsi"/>
+          <w:sz w:val="36"/>
+          <w:szCs w:val="36"/>
+        </w:rPr>
+        <w:t>.</w:t>
+      </w:r>
+    </w:p>
+    <w:p>
+      <w:pPr>
+        <w:jc w:val="both"/>
+        <w:rPr>
+          <w:rFonts w:eastAsia="Georgia" w:cstheme="minorHAnsi"/>
+          <w:sz w:val="36"/>
+          <w:szCs w:val="36"/>
+        </w:rPr>
+      </w:pPr>
+      <w:proofErr w:type="spellStart"/>
+      <w:r>
+        <w:rPr>
+          <w:rFonts w:eastAsia="Georgia" w:cstheme="minorHAnsi"/>
+          <w:sz w:val="36"/>
+          <w:szCs w:val="36"/>
+        </w:rPr>
+        <w:t>TruckInfo</w:t>
+      </w:r>
+      <w:proofErr w:type="spellEnd"/>
+      <w:r>
+        <w:rPr>
+          <w:rFonts w:eastAsia="Georgia" w:cstheme="minorHAnsi"/>
+          <w:sz w:val="36"/>
+          <w:szCs w:val="36"/>
+        </w:rPr>
+        <w:t xml:space="preserve"> – information about total, available, in use, faulty numbers of trucks.</w:t>
+      </w:r>
+    </w:p>
+    <w:p>
+      <w:pPr>
+        <w:jc w:val="both"/>
+        <w:rPr>
+          <w:rFonts w:eastAsia="Georgia" w:cstheme="minorHAnsi"/>
+          <w:sz w:val="36"/>
+          <w:szCs w:val="36"/>
+        </w:rPr>
+      </w:pPr>
+      <w:proofErr w:type="spellStart"/>
+      <w:r>
+        <w:rPr>
+          <w:rFonts w:eastAsia="Georgia" w:cstheme="minorHAnsi"/>
+          <w:sz w:val="36"/>
+          <w:szCs w:val="36"/>
+        </w:rPr>
+        <w:t>OrderInfo</w:t>
+      </w:r>
+      <w:proofErr w:type="spellEnd"/>
+      <w:r>
+        <w:rPr>
+          <w:rFonts w:eastAsia="Georgia" w:cstheme="minorHAnsi"/>
+          <w:sz w:val="36"/>
+          <w:szCs w:val="36"/>
+        </w:rPr>
+        <w:t xml:space="preserve"> – information about last 10 uncompleted orders.</w:t>
       </w:r>
     </w:p>
     <w:p>
@@ -2509,103 +2841,163 @@
           <w:szCs w:val="36"/>
         </w:rPr>
       </w:pPr>
-      <w:r>
-        <w:rPr>
-          <w:rFonts w:eastAsia="Georgia" w:cstheme="minorHAnsi"/>
-          <w:sz w:val="36"/>
-          <w:szCs w:val="36"/>
-        </w:rPr>
-        <w:t>HomeController - home page endpoint.</w:t>
-      </w:r>
-    </w:p>
-    <w:p>
-      <w:pPr>
-        <w:jc w:val="both"/>
-        <w:rPr>
-          <w:rFonts w:eastAsia="Georgia" w:cstheme="minorHAnsi"/>
-          <w:sz w:val="36"/>
-          <w:szCs w:val="36"/>
-        </w:rPr>
-      </w:pPr>
-      <w:r>
-        <w:rPr>
-          <w:rFonts w:eastAsia="Georgia" w:cstheme="minorHAnsi"/>
-          <w:sz w:val="36"/>
-          <w:szCs w:val="36"/>
-        </w:rPr>
-        <w:t>AuthController - endpoint for login</w:t>
-      </w:r>
-    </w:p>
-    <w:p>
-      <w:pPr>
-        <w:jc w:val="both"/>
-        <w:rPr>
-          <w:rFonts w:eastAsia="Georgia" w:cstheme="minorHAnsi"/>
-          <w:sz w:val="36"/>
-          <w:szCs w:val="36"/>
-        </w:rPr>
-      </w:pPr>
-      <w:r>
-        <w:rPr>
-          <w:rFonts w:eastAsia="Georgia" w:cstheme="minorHAnsi"/>
-          <w:sz w:val="36"/>
-          <w:szCs w:val="36"/>
-        </w:rPr>
-        <w:t>DriverController - represent methods for the view of all drivers, have endpoints for creation, editing and delete drivers.</w:t>
-      </w:r>
-    </w:p>
-    <w:p>
-      <w:pPr>
-        <w:jc w:val="both"/>
-        <w:rPr>
-          <w:rFonts w:eastAsia="Georgia" w:cstheme="minorHAnsi"/>
-          <w:sz w:val="36"/>
-          <w:szCs w:val="36"/>
-        </w:rPr>
-      </w:pPr>
-      <w:r>
-        <w:rPr>
-          <w:rFonts w:eastAsia="Georgia" w:cstheme="minorHAnsi"/>
-          <w:sz w:val="36"/>
-          <w:szCs w:val="36"/>
-        </w:rPr>
-        <w:t>TruckController - represent methods for the view of all trucks, have endpoints for creation, editing and delete trucks.</w:t>
-      </w:r>
-    </w:p>
-    <w:p>
-      <w:pPr>
-        <w:jc w:val="both"/>
-        <w:rPr>
-          <w:rFonts w:eastAsia="Georgia" w:cstheme="minorHAnsi"/>
-          <w:sz w:val="36"/>
-          <w:szCs w:val="36"/>
-        </w:rPr>
-      </w:pPr>
-      <w:r>
-        <w:rPr>
-          <w:rFonts w:eastAsia="Georgia" w:cstheme="minorHAnsi"/>
-          <w:sz w:val="36"/>
-          <w:szCs w:val="36"/>
-        </w:rPr>
-        <w:t xml:space="preserve">OrderController - represent methods for the view of all orders, have endpoints for creation, adding truck and drivers to order, view cargo of order. </w:t>
-      </w:r>
-    </w:p>
-    <w:p>
-      <w:pPr>
-        <w:jc w:val="both"/>
-        <w:rPr>
-          <w:rFonts w:eastAsia="Georgia" w:cstheme="minorHAnsi"/>
-          <w:sz w:val="36"/>
-          <w:szCs w:val="36"/>
-        </w:rPr>
-      </w:pPr>
-      <w:r>
-        <w:rPr>
-          <w:rFonts w:eastAsia="Georgia" w:cstheme="minorHAnsi"/>
-          <w:sz w:val="36"/>
-          <w:szCs w:val="36"/>
-        </w:rPr>
-        <w:t>ProfileController - represent methods for the view of order and shift details of drivers, have endpoints for changing cargo and driver status, city and finish the shift when order is completed.</w:t>
+      <w:proofErr w:type="spellStart"/>
+      <w:r>
+        <w:rPr>
+          <w:rFonts w:eastAsia="Georgia" w:cstheme="minorHAnsi"/>
+          <w:sz w:val="36"/>
+          <w:szCs w:val="36"/>
+        </w:rPr>
+        <w:t>HomeController</w:t>
+      </w:r>
+      <w:proofErr w:type="spellEnd"/>
+      <w:r>
+        <w:rPr>
+          <w:rFonts w:eastAsia="Georgia" w:cstheme="minorHAnsi"/>
+          <w:sz w:val="36"/>
+          <w:szCs w:val="36"/>
+        </w:rPr>
+        <w:t xml:space="preserve"> - home page endpoint.</w:t>
+      </w:r>
+    </w:p>
+    <w:p>
+      <w:pPr>
+        <w:jc w:val="both"/>
+        <w:rPr>
+          <w:rFonts w:eastAsia="Georgia" w:cstheme="minorHAnsi"/>
+          <w:sz w:val="36"/>
+          <w:szCs w:val="36"/>
+        </w:rPr>
+      </w:pPr>
+      <w:proofErr w:type="spellStart"/>
+      <w:r>
+        <w:rPr>
+          <w:rFonts w:eastAsia="Georgia" w:cstheme="minorHAnsi"/>
+          <w:sz w:val="36"/>
+          <w:szCs w:val="36"/>
+        </w:rPr>
+        <w:t>AuthController</w:t>
+      </w:r>
+      <w:proofErr w:type="spellEnd"/>
+      <w:r>
+        <w:rPr>
+          <w:rFonts w:eastAsia="Georgia" w:cstheme="minorHAnsi"/>
+          <w:sz w:val="36"/>
+          <w:szCs w:val="36"/>
+        </w:rPr>
+        <w:t xml:space="preserve"> - endpoint for login</w:t>
+      </w:r>
+    </w:p>
+    <w:p>
+      <w:pPr>
+        <w:jc w:val="both"/>
+        <w:rPr>
+          <w:rFonts w:eastAsia="Georgia" w:cstheme="minorHAnsi"/>
+          <w:sz w:val="36"/>
+          <w:szCs w:val="36"/>
+        </w:rPr>
+      </w:pPr>
+      <w:proofErr w:type="spellStart"/>
+      <w:r>
+        <w:rPr>
+          <w:rFonts w:eastAsia="Georgia" w:cstheme="minorHAnsi"/>
+          <w:sz w:val="36"/>
+          <w:szCs w:val="36"/>
+        </w:rPr>
+        <w:t>DriverController</w:t>
+      </w:r>
+      <w:proofErr w:type="spellEnd"/>
+      <w:r>
+        <w:rPr>
+          <w:rFonts w:eastAsia="Georgia" w:cstheme="minorHAnsi"/>
+          <w:sz w:val="36"/>
+          <w:szCs w:val="36"/>
+        </w:rPr>
+        <w:t xml:space="preserve"> - represent methods for the view of all drivers, have endpoints for creation, editing and delete drivers.</w:t>
+      </w:r>
+    </w:p>
+    <w:p>
+      <w:pPr>
+        <w:jc w:val="both"/>
+        <w:rPr>
+          <w:rFonts w:eastAsia="Georgia" w:cstheme="minorHAnsi"/>
+          <w:sz w:val="36"/>
+          <w:szCs w:val="36"/>
+        </w:rPr>
+      </w:pPr>
+      <w:proofErr w:type="spellStart"/>
+      <w:r>
+        <w:rPr>
+          <w:rFonts w:eastAsia="Georgia" w:cstheme="minorHAnsi"/>
+          <w:sz w:val="36"/>
+          <w:szCs w:val="36"/>
+        </w:rPr>
+        <w:t>TruckController</w:t>
+      </w:r>
+      <w:proofErr w:type="spellEnd"/>
+      <w:r>
+        <w:rPr>
+          <w:rFonts w:eastAsia="Georgia" w:cstheme="minorHAnsi"/>
+          <w:sz w:val="36"/>
+          <w:szCs w:val="36"/>
+        </w:rPr>
+        <w:t xml:space="preserve"> - represent methods for the view of all trucks, have endpoints for creation, editing and delete trucks.</w:t>
+      </w:r>
+    </w:p>
+    <w:p>
+      <w:pPr>
+        <w:jc w:val="both"/>
+        <w:rPr>
+          <w:rFonts w:eastAsia="Georgia" w:cstheme="minorHAnsi"/>
+          <w:sz w:val="36"/>
+          <w:szCs w:val="36"/>
+        </w:rPr>
+      </w:pPr>
+      <w:proofErr w:type="spellStart"/>
+      <w:r>
+        <w:rPr>
+          <w:rFonts w:eastAsia="Georgia" w:cstheme="minorHAnsi"/>
+          <w:sz w:val="36"/>
+          <w:szCs w:val="36"/>
+        </w:rPr>
+        <w:t>OrderController</w:t>
+      </w:r>
+      <w:proofErr w:type="spellEnd"/>
+      <w:r>
+        <w:rPr>
+          <w:rFonts w:eastAsia="Georgia" w:cstheme="minorHAnsi"/>
+          <w:sz w:val="36"/>
+          <w:szCs w:val="36"/>
+        </w:rPr>
+        <w:t xml:space="preserve"> - represent methods for the view of all orders, have endpoints for creation, adding truck and drivers to order, view cargo of order. </w:t>
+      </w:r>
+    </w:p>
+    <w:p>
+      <w:pPr>
+        <w:jc w:val="both"/>
+        <w:rPr>
+          <w:rFonts w:eastAsia="Georgia" w:cstheme="minorHAnsi"/>
+          <w:sz w:val="36"/>
+          <w:szCs w:val="36"/>
+        </w:rPr>
+      </w:pPr>
+      <w:proofErr w:type="spellStart"/>
+      <w:r>
+        <w:rPr>
+          <w:rFonts w:eastAsia="Georgia" w:cstheme="minorHAnsi"/>
+          <w:sz w:val="36"/>
+          <w:szCs w:val="36"/>
+        </w:rPr>
+        <w:t>ProfileController</w:t>
+      </w:r>
+      <w:proofErr w:type="spellEnd"/>
+      <w:r>
+        <w:rPr>
+          <w:rFonts w:eastAsia="Georgia" w:cstheme="minorHAnsi"/>
+          <w:sz w:val="36"/>
+          <w:szCs w:val="36"/>
+        </w:rPr>
+        <w:t xml:space="preserve"> - represent methods for the view of order and shift details of drivers, have endpoints for changing cargo and driver status, city and finish the shift when order is completed.</w:t>
       </w:r>
     </w:p>
     <w:p>
@@ -2680,42 +3072,63 @@
           <w:szCs w:val="36"/>
         </w:rPr>
       </w:pPr>
-      <w:r>
-        <w:rPr>
-          <w:rFonts w:eastAsia="Georgia" w:cstheme="minorHAnsi"/>
-          <w:sz w:val="36"/>
-          <w:szCs w:val="36"/>
-        </w:rPr>
-        <w:t>CargoService - view all cargo or cargo of order.</w:t>
-      </w:r>
-    </w:p>
-    <w:p>
-      <w:pPr>
-        <w:jc w:val="both"/>
-        <w:rPr>
-          <w:rFonts w:eastAsia="Georgia" w:cstheme="minorHAnsi"/>
-          <w:sz w:val="36"/>
-          <w:szCs w:val="36"/>
-        </w:rPr>
-      </w:pPr>
-      <w:r>
-        <w:rPr>
-          <w:rFonts w:eastAsia="Georgia" w:cstheme="minorHAnsi"/>
-          <w:sz w:val="36"/>
-          <w:szCs w:val="36"/>
-        </w:rPr>
-        <w:t>DriverService - provide methods for creating, reading, updating and delete drivers from drivers list from database.</w:t>
-      </w:r>
-    </w:p>
-    <w:p>
-      <w:pPr>
-        <w:jc w:val="both"/>
-        <w:rPr>
-          <w:rFonts w:eastAsia="Georgia" w:cstheme="minorHAnsi"/>
-          <w:sz w:val="36"/>
-          <w:szCs w:val="36"/>
-        </w:rPr>
-      </w:pPr>
+      <w:proofErr w:type="spellStart"/>
+      <w:r>
+        <w:rPr>
+          <w:rFonts w:eastAsia="Georgia" w:cstheme="minorHAnsi"/>
+          <w:sz w:val="36"/>
+          <w:szCs w:val="36"/>
+        </w:rPr>
+        <w:t>CargoService</w:t>
+      </w:r>
+      <w:proofErr w:type="spellEnd"/>
+      <w:r>
+        <w:rPr>
+          <w:rFonts w:eastAsia="Georgia" w:cstheme="minorHAnsi"/>
+          <w:sz w:val="36"/>
+          <w:szCs w:val="36"/>
+        </w:rPr>
+        <w:t xml:space="preserve"> - view all cargo or cargo of order.</w:t>
+      </w:r>
+    </w:p>
+    <w:p>
+      <w:pPr>
+        <w:jc w:val="both"/>
+        <w:rPr>
+          <w:rFonts w:eastAsia="Georgia" w:cstheme="minorHAnsi"/>
+          <w:sz w:val="36"/>
+          <w:szCs w:val="36"/>
+        </w:rPr>
+      </w:pPr>
+      <w:proofErr w:type="spellStart"/>
+      <w:r>
+        <w:rPr>
+          <w:rFonts w:eastAsia="Georgia" w:cstheme="minorHAnsi"/>
+          <w:sz w:val="36"/>
+          <w:szCs w:val="36"/>
+        </w:rPr>
+        <w:t>DriverService</w:t>
+      </w:r>
+      <w:proofErr w:type="spellEnd"/>
+      <w:r>
+        <w:rPr>
+          <w:rFonts w:eastAsia="Georgia" w:cstheme="minorHAnsi"/>
+          <w:sz w:val="36"/>
+          <w:szCs w:val="36"/>
+        </w:rPr>
+        <w:t xml:space="preserve"> - provide methods for creating, reading, updating and delete drivers from drivers list from database.</w:t>
+      </w:r>
+    </w:p>
+    <w:p>
+      <w:pPr>
+        <w:jc w:val="both"/>
+        <w:rPr>
+          <w:rFonts w:eastAsia="Georgia" w:cstheme="minorHAnsi"/>
+          <w:sz w:val="36"/>
+          <w:szCs w:val="36"/>
+        </w:rPr>
+      </w:pPr>
+      <w:proofErr w:type="spellStart"/>
       <w:r>
         <w:rPr>
           <w:rFonts w:eastAsia="Georgia" w:cstheme="minorHAnsi"/>
@@ -2723,187 +3136,332 @@
           <w:szCs w:val="36"/>
         </w:rPr>
         <w:lastRenderedPageBreak/>
-        <w:t>OrderService - provide methods for creating and reading orders, reading and adding drivers and trucks for order.</w:t>
-      </w:r>
-    </w:p>
-    <w:p>
-      <w:pPr>
-        <w:jc w:val="both"/>
-        <w:rPr>
-          <w:rFonts w:eastAsia="Georgia" w:cstheme="minorHAnsi"/>
-          <w:sz w:val="36"/>
-          <w:szCs w:val="36"/>
-        </w:rPr>
-      </w:pPr>
-      <w:r>
-        <w:rPr>
-          <w:rFonts w:eastAsia="Georgia" w:cstheme="minorHAnsi"/>
-          <w:sz w:val="36"/>
-          <w:szCs w:val="36"/>
-        </w:rPr>
-        <w:t>TruckService - provided methods for creating, reading, updating and delete trucks from database</w:t>
-      </w:r>
-    </w:p>
-    <w:p>
-      <w:pPr>
-        <w:jc w:val="both"/>
-        <w:rPr>
-          <w:rFonts w:eastAsia="Georgia" w:cstheme="minorHAnsi"/>
-          <w:sz w:val="36"/>
-          <w:szCs w:val="36"/>
-        </w:rPr>
-      </w:pPr>
-      <w:r>
-        <w:rPr>
-          <w:rFonts w:eastAsia="Georgia" w:cstheme="minorHAnsi"/>
-          <w:sz w:val="36"/>
-          <w:szCs w:val="36"/>
-        </w:rPr>
-        <w:t>CountryMapService - provided methods for reading all cities and roads.</w:t>
-      </w:r>
-    </w:p>
-    <w:p>
-      <w:pPr>
-        <w:jc w:val="both"/>
-        <w:rPr>
-          <w:rFonts w:eastAsia="Georgia" w:cstheme="minorHAnsi"/>
-          <w:sz w:val="36"/>
-          <w:szCs w:val="36"/>
-        </w:rPr>
-      </w:pPr>
-      <w:r>
-        <w:rPr>
-          <w:rFonts w:eastAsia="Georgia" w:cstheme="minorHAnsi"/>
-          <w:sz w:val="36"/>
-          <w:szCs w:val="36"/>
-        </w:rPr>
-        <w:t>PathDetailsService - provided methods for calculating shortest path, max capacity on this path, approximate time it takes to overcome the path.</w:t>
-      </w:r>
-    </w:p>
-    <w:p>
-      <w:pPr>
-        <w:jc w:val="both"/>
-        <w:rPr>
-          <w:rFonts w:eastAsia="Georgia" w:cstheme="minorHAnsi"/>
-          <w:sz w:val="36"/>
-          <w:szCs w:val="36"/>
-        </w:rPr>
-      </w:pPr>
-      <w:r>
-        <w:rPr>
-          <w:rFonts w:eastAsia="Georgia" w:cstheme="minorHAnsi"/>
-          <w:sz w:val="36"/>
-          <w:szCs w:val="36"/>
-        </w:rPr>
-        <w:t>OrderDetailsService - provided methods for view order details, change cargo status and remaining path.</w:t>
-      </w:r>
-    </w:p>
-    <w:p>
-      <w:pPr>
-        <w:jc w:val="both"/>
-        <w:rPr>
-          <w:rFonts w:eastAsia="Georgia" w:cstheme="minorHAnsi"/>
-          <w:sz w:val="36"/>
-          <w:szCs w:val="36"/>
-        </w:rPr>
-      </w:pPr>
-      <w:r>
-        <w:rPr>
-          <w:rFonts w:eastAsia="Georgia" w:cstheme="minorHAnsi"/>
-          <w:sz w:val="36"/>
-          <w:szCs w:val="36"/>
-        </w:rPr>
-        <w:t>ShiftDetailsService - provided methods for view shift details, change driver status and shift active status, calculate worked hours and finish shift of completed order.</w:t>
-      </w:r>
-    </w:p>
-    <w:p>
-      <w:pPr>
-        <w:jc w:val="both"/>
-        <w:rPr>
-          <w:rFonts w:eastAsia="Georgia" w:cstheme="minorHAnsi"/>
-          <w:sz w:val="36"/>
-          <w:szCs w:val="36"/>
-        </w:rPr>
-      </w:pPr>
-      <w:r>
-        <w:rPr>
-          <w:rFonts w:eastAsia="Georgia" w:cstheme="minorHAnsi"/>
-          <w:sz w:val="36"/>
-          <w:szCs w:val="36"/>
-        </w:rPr>
-        <w:t>InformationProducerService – produce message with information about driver, trucks and orders.</w:t>
-      </w:r>
-    </w:p>
-    <w:p>
-      <w:pPr>
-        <w:jc w:val="both"/>
-        <w:rPr>
-          <w:rFonts w:eastAsia="Georgia" w:cstheme="minorHAnsi"/>
-          <w:sz w:val="36"/>
-          <w:szCs w:val="36"/>
-        </w:rPr>
-      </w:pPr>
-      <w:r>
-        <w:rPr>
-          <w:rFonts w:eastAsia="Georgia" w:cstheme="minorHAnsi"/>
-          <w:sz w:val="36"/>
-          <w:szCs w:val="36"/>
-        </w:rPr>
-        <w:t xml:space="preserve">InformationService – provide methods for reading information about drivers, trucks and orders. </w:t>
-      </w:r>
-    </w:p>
-    <w:p>
-      <w:pPr>
-        <w:jc w:val="both"/>
-        <w:rPr>
-          <w:rFonts w:eastAsia="Georgia" w:cstheme="minorHAnsi"/>
-          <w:sz w:val="36"/>
-          <w:szCs w:val="36"/>
-        </w:rPr>
-      </w:pPr>
-      <w:r>
-        <w:rPr>
-          <w:rFonts w:eastAsia="Georgia" w:cstheme="minorHAnsi"/>
-          <w:sz w:val="36"/>
-          <w:szCs w:val="36"/>
-        </w:rPr>
-        <w:t>InitializeListener – receive initialize message from client side.</w:t>
-      </w:r>
-    </w:p>
-    <w:p>
-      <w:pPr>
-        <w:jc w:val="both"/>
-        <w:rPr>
-          <w:rFonts w:eastAsia="Georgia" w:cstheme="minorHAnsi"/>
-          <w:sz w:val="36"/>
-          <w:szCs w:val="36"/>
-        </w:rPr>
-      </w:pPr>
-      <w:r>
-        <w:rPr>
-          <w:rFonts w:eastAsia="Georgia" w:cstheme="minorHAnsi"/>
-          <w:sz w:val="36"/>
-          <w:szCs w:val="36"/>
-        </w:rPr>
-        <w:t>EmailUniqueValidator, TruckIDUniqueValidator, WaypointsValidator – services for @Validation annotations.</w:t>
-      </w:r>
-    </w:p>
-    <w:p>
-      <w:pPr>
-        <w:jc w:val="both"/>
-        <w:rPr>
-          <w:rFonts w:eastAsia="Georgia" w:cstheme="minorHAnsi"/>
-          <w:sz w:val="36"/>
-          <w:szCs w:val="36"/>
-        </w:rPr>
-      </w:pPr>
-      <w:r>
-        <w:rPr>
-          <w:rFonts w:eastAsia="Georgia" w:cstheme="minorHAnsi"/>
-          <w:sz w:val="36"/>
-          <w:szCs w:val="36"/>
-        </w:rPr>
-        <w:t>DateTimeService – calculate time until end of month and refresh worked hours of drivers in the end of month.</w:t>
+        <w:t>OrderService</w:t>
+      </w:r>
+      <w:proofErr w:type="spellEnd"/>
+      <w:r>
+        <w:rPr>
+          <w:rFonts w:eastAsia="Georgia" w:cstheme="minorHAnsi"/>
+          <w:sz w:val="36"/>
+          <w:szCs w:val="36"/>
+        </w:rPr>
+        <w:t xml:space="preserve"> - provide methods for creating and reading orders, reading and adding drivers and trucks for order.</w:t>
+      </w:r>
+    </w:p>
+    <w:p>
+      <w:pPr>
+        <w:jc w:val="both"/>
+        <w:rPr>
+          <w:rFonts w:eastAsia="Georgia" w:cstheme="minorHAnsi"/>
+          <w:sz w:val="36"/>
+          <w:szCs w:val="36"/>
+        </w:rPr>
+      </w:pPr>
+      <w:proofErr w:type="spellStart"/>
+      <w:r>
+        <w:rPr>
+          <w:rFonts w:eastAsia="Georgia" w:cstheme="minorHAnsi"/>
+          <w:sz w:val="36"/>
+          <w:szCs w:val="36"/>
+        </w:rPr>
+        <w:t>TruckService</w:t>
+      </w:r>
+      <w:proofErr w:type="spellEnd"/>
+      <w:r>
+        <w:rPr>
+          <w:rFonts w:eastAsia="Georgia" w:cstheme="minorHAnsi"/>
+          <w:sz w:val="36"/>
+          <w:szCs w:val="36"/>
+        </w:rPr>
+        <w:t xml:space="preserve"> - provided methods for creating, reading, updating and delete trucks from database</w:t>
+      </w:r>
+    </w:p>
+    <w:p>
+      <w:pPr>
+        <w:jc w:val="both"/>
+        <w:rPr>
+          <w:rFonts w:eastAsia="Georgia" w:cstheme="minorHAnsi"/>
+          <w:sz w:val="36"/>
+          <w:szCs w:val="36"/>
+        </w:rPr>
+      </w:pPr>
+      <w:proofErr w:type="spellStart"/>
+      <w:r>
+        <w:rPr>
+          <w:rFonts w:eastAsia="Georgia" w:cstheme="minorHAnsi"/>
+          <w:sz w:val="36"/>
+          <w:szCs w:val="36"/>
+        </w:rPr>
+        <w:t>CountryMapService</w:t>
+      </w:r>
+      <w:proofErr w:type="spellEnd"/>
+      <w:r>
+        <w:rPr>
+          <w:rFonts w:eastAsia="Georgia" w:cstheme="minorHAnsi"/>
+          <w:sz w:val="36"/>
+          <w:szCs w:val="36"/>
+        </w:rPr>
+        <w:t xml:space="preserve"> - provided methods for reading all cities and roads.</w:t>
+      </w:r>
+    </w:p>
+    <w:p>
+      <w:pPr>
+        <w:jc w:val="both"/>
+        <w:rPr>
+          <w:rFonts w:eastAsia="Georgia" w:cstheme="minorHAnsi"/>
+          <w:sz w:val="36"/>
+          <w:szCs w:val="36"/>
+        </w:rPr>
+      </w:pPr>
+      <w:proofErr w:type="spellStart"/>
+      <w:r>
+        <w:rPr>
+          <w:rFonts w:eastAsia="Georgia" w:cstheme="minorHAnsi"/>
+          <w:sz w:val="36"/>
+          <w:szCs w:val="36"/>
+        </w:rPr>
+        <w:t>PathDetailsService</w:t>
+      </w:r>
+      <w:proofErr w:type="spellEnd"/>
+      <w:r>
+        <w:rPr>
+          <w:rFonts w:eastAsia="Georgia" w:cstheme="minorHAnsi"/>
+          <w:sz w:val="36"/>
+          <w:szCs w:val="36"/>
+        </w:rPr>
+        <w:t xml:space="preserve"> - provided methods for calculating shortest path, max capacity on this path, approximate time it takes to overcome the path.</w:t>
+      </w:r>
+    </w:p>
+    <w:p>
+      <w:pPr>
+        <w:jc w:val="both"/>
+        <w:rPr>
+          <w:rFonts w:eastAsia="Georgia" w:cstheme="minorHAnsi"/>
+          <w:sz w:val="36"/>
+          <w:szCs w:val="36"/>
+        </w:rPr>
+      </w:pPr>
+      <w:proofErr w:type="spellStart"/>
+      <w:r>
+        <w:rPr>
+          <w:rFonts w:eastAsia="Georgia" w:cstheme="minorHAnsi"/>
+          <w:sz w:val="36"/>
+          <w:szCs w:val="36"/>
+        </w:rPr>
+        <w:t>OrderDetailsService</w:t>
+      </w:r>
+      <w:proofErr w:type="spellEnd"/>
+      <w:r>
+        <w:rPr>
+          <w:rFonts w:eastAsia="Georgia" w:cstheme="minorHAnsi"/>
+          <w:sz w:val="36"/>
+          <w:szCs w:val="36"/>
+        </w:rPr>
+        <w:t xml:space="preserve"> - provided methods for view order details, change cargo status and remaining path.</w:t>
+      </w:r>
+    </w:p>
+    <w:p>
+      <w:pPr>
+        <w:jc w:val="both"/>
+        <w:rPr>
+          <w:rFonts w:eastAsia="Georgia" w:cstheme="minorHAnsi"/>
+          <w:sz w:val="36"/>
+          <w:szCs w:val="36"/>
+        </w:rPr>
+      </w:pPr>
+      <w:proofErr w:type="spellStart"/>
+      <w:r>
+        <w:rPr>
+          <w:rFonts w:eastAsia="Georgia" w:cstheme="minorHAnsi"/>
+          <w:sz w:val="36"/>
+          <w:szCs w:val="36"/>
+        </w:rPr>
+        <w:t>ShiftDetailsService</w:t>
+      </w:r>
+      <w:proofErr w:type="spellEnd"/>
+      <w:r>
+        <w:rPr>
+          <w:rFonts w:eastAsia="Georgia" w:cstheme="minorHAnsi"/>
+          <w:sz w:val="36"/>
+          <w:szCs w:val="36"/>
+        </w:rPr>
+        <w:t xml:space="preserve"> - provided methods for view shift details, change driver status and shift active status, calculate worked hours and finish shift of completed order.</w:t>
+      </w:r>
+    </w:p>
+    <w:p>
+      <w:pPr>
+        <w:jc w:val="both"/>
+        <w:rPr>
+          <w:rFonts w:eastAsia="Georgia" w:cstheme="minorHAnsi"/>
+          <w:sz w:val="36"/>
+          <w:szCs w:val="36"/>
+        </w:rPr>
+      </w:pPr>
+      <w:proofErr w:type="spellStart"/>
+      <w:r>
+        <w:rPr>
+          <w:rFonts w:eastAsia="Georgia" w:cstheme="minorHAnsi"/>
+          <w:sz w:val="36"/>
+          <w:szCs w:val="36"/>
+        </w:rPr>
+        <w:t>InformationProducerService</w:t>
+      </w:r>
+      <w:proofErr w:type="spellEnd"/>
+      <w:r>
+        <w:rPr>
+          <w:rFonts w:eastAsia="Georgia" w:cstheme="minorHAnsi"/>
+          <w:sz w:val="36"/>
+          <w:szCs w:val="36"/>
+        </w:rPr>
+        <w:t xml:space="preserve"> – produce message with information about driver, trucks and orders.</w:t>
+      </w:r>
+    </w:p>
+    <w:p>
+      <w:pPr>
+        <w:jc w:val="both"/>
+        <w:rPr>
+          <w:rFonts w:eastAsia="Georgia" w:cstheme="minorHAnsi"/>
+          <w:sz w:val="36"/>
+          <w:szCs w:val="36"/>
+        </w:rPr>
+      </w:pPr>
+      <w:proofErr w:type="spellStart"/>
+      <w:r>
+        <w:rPr>
+          <w:rFonts w:eastAsia="Georgia" w:cstheme="minorHAnsi"/>
+          <w:sz w:val="36"/>
+          <w:szCs w:val="36"/>
+        </w:rPr>
+        <w:t>InformationService</w:t>
+      </w:r>
+      <w:proofErr w:type="spellEnd"/>
+      <w:r>
+        <w:rPr>
+          <w:rFonts w:eastAsia="Georgia" w:cstheme="minorHAnsi"/>
+          <w:sz w:val="36"/>
+          <w:szCs w:val="36"/>
+        </w:rPr>
+        <w:t xml:space="preserve"> – provide methods for reading information about drivers, trucks and orders. </w:t>
+      </w:r>
+    </w:p>
+    <w:p>
+      <w:pPr>
+        <w:jc w:val="both"/>
+        <w:rPr>
+          <w:rFonts w:eastAsia="Georgia" w:cstheme="minorHAnsi"/>
+          <w:sz w:val="36"/>
+          <w:szCs w:val="36"/>
+        </w:rPr>
+      </w:pPr>
+      <w:proofErr w:type="spellStart"/>
+      <w:r>
+        <w:rPr>
+          <w:rFonts w:eastAsia="Georgia" w:cstheme="minorHAnsi"/>
+          <w:sz w:val="36"/>
+          <w:szCs w:val="36"/>
+        </w:rPr>
+        <w:t>InitializeListener</w:t>
+      </w:r>
+      <w:proofErr w:type="spellEnd"/>
+      <w:r>
+        <w:rPr>
+          <w:rFonts w:eastAsia="Georgia" w:cstheme="minorHAnsi"/>
+          <w:sz w:val="36"/>
+          <w:szCs w:val="36"/>
+        </w:rPr>
+        <w:t xml:space="preserve"> – receive initialize message from client side.</w:t>
+      </w:r>
+    </w:p>
+    <w:p>
+      <w:pPr>
+        <w:jc w:val="both"/>
+        <w:rPr>
+          <w:rFonts w:eastAsia="Georgia" w:cstheme="minorHAnsi"/>
+          <w:sz w:val="36"/>
+          <w:szCs w:val="36"/>
+        </w:rPr>
+      </w:pPr>
+      <w:proofErr w:type="spellStart"/>
+      <w:r>
+        <w:rPr>
+          <w:rFonts w:eastAsia="Georgia" w:cstheme="minorHAnsi"/>
+          <w:sz w:val="36"/>
+          <w:szCs w:val="36"/>
+        </w:rPr>
+        <w:t>EmailUniqueValidator</w:t>
+      </w:r>
+      <w:proofErr w:type="spellEnd"/>
+      <w:r>
+        <w:rPr>
+          <w:rFonts w:eastAsia="Georgia" w:cstheme="minorHAnsi"/>
+          <w:sz w:val="36"/>
+          <w:szCs w:val="36"/>
+        </w:rPr>
+        <w:t xml:space="preserve">, </w:t>
+      </w:r>
+      <w:proofErr w:type="spellStart"/>
+      <w:r>
+        <w:rPr>
+          <w:rFonts w:eastAsia="Georgia" w:cstheme="minorHAnsi"/>
+          <w:sz w:val="36"/>
+          <w:szCs w:val="36"/>
+        </w:rPr>
+        <w:t>TruckIDUniqueValidator</w:t>
+      </w:r>
+      <w:proofErr w:type="spellEnd"/>
+      <w:r>
+        <w:rPr>
+          <w:rFonts w:eastAsia="Georgia" w:cstheme="minorHAnsi"/>
+          <w:sz w:val="36"/>
+          <w:szCs w:val="36"/>
+        </w:rPr>
+        <w:t xml:space="preserve">, </w:t>
+      </w:r>
+      <w:proofErr w:type="spellStart"/>
+      <w:r>
+        <w:rPr>
+          <w:rFonts w:eastAsia="Georgia" w:cstheme="minorHAnsi"/>
+          <w:sz w:val="36"/>
+          <w:szCs w:val="36"/>
+        </w:rPr>
+        <w:t>WaypointsValidator</w:t>
+      </w:r>
+      <w:proofErr w:type="spellEnd"/>
+      <w:r>
+        <w:rPr>
+          <w:rFonts w:eastAsia="Georgia" w:cstheme="minorHAnsi"/>
+          <w:sz w:val="36"/>
+          <w:szCs w:val="36"/>
+        </w:rPr>
+        <w:t xml:space="preserve"> – services for @Validation annotations.</w:t>
+      </w:r>
+    </w:p>
+    <w:p>
+      <w:pPr>
+        <w:jc w:val="both"/>
+        <w:rPr>
+          <w:rFonts w:eastAsia="Georgia" w:cstheme="minorHAnsi"/>
+          <w:sz w:val="36"/>
+          <w:szCs w:val="36"/>
+        </w:rPr>
+      </w:pPr>
+      <w:proofErr w:type="spellStart"/>
+      <w:r>
+        <w:rPr>
+          <w:rFonts w:eastAsia="Georgia" w:cstheme="minorHAnsi"/>
+          <w:sz w:val="36"/>
+          <w:szCs w:val="36"/>
+        </w:rPr>
+        <w:t>DateTimeService</w:t>
+      </w:r>
+      <w:proofErr w:type="spellEnd"/>
+      <w:r>
+        <w:rPr>
+          <w:rFonts w:eastAsia="Georgia" w:cstheme="minorHAnsi"/>
+          <w:sz w:val="36"/>
+          <w:szCs w:val="36"/>
+        </w:rPr>
+        <w:t xml:space="preserve"> – calculate time until end of month and refresh worked hours of drivers in the end of month.</w:t>
       </w:r>
     </w:p>
     <w:p>
@@ -2916,6 +3474,7 @@
           <w:szCs w:val="24"/>
         </w:rPr>
       </w:pPr>
+      <w:proofErr w:type="spellStart"/>
       <w:r>
         <w:rPr>
           <w:rFonts w:eastAsia="Georgia" w:cstheme="minorHAnsi"/>
@@ -2923,7 +3482,34 @@
           <w:szCs w:val="36"/>
         </w:rPr>
         <w:lastRenderedPageBreak/>
-        <w:t>UserDetailsServiceImpl - implementation for UserDetailsService, load user by email, if user has role EMPLOYEE logging entrance</w:t>
+        <w:t>UserDetailsServiceImpl</w:t>
+      </w:r>
+      <w:proofErr w:type="spellEnd"/>
+      <w:r>
+        <w:rPr>
+          <w:rFonts w:eastAsia="Georgia" w:cstheme="minorHAnsi"/>
+          <w:sz w:val="36"/>
+          <w:szCs w:val="36"/>
+        </w:rPr>
+        <w:t xml:space="preserve"> - implementation for </w:t>
+      </w:r>
+      <w:proofErr w:type="spellStart"/>
+      <w:r>
+        <w:rPr>
+          <w:rFonts w:eastAsia="Georgia" w:cstheme="minorHAnsi"/>
+          <w:sz w:val="36"/>
+          <w:szCs w:val="36"/>
+        </w:rPr>
+        <w:t>UserDetailsService</w:t>
+      </w:r>
+      <w:proofErr w:type="spellEnd"/>
+      <w:r>
+        <w:rPr>
+          <w:rFonts w:eastAsia="Georgia" w:cstheme="minorHAnsi"/>
+          <w:sz w:val="36"/>
+          <w:szCs w:val="36"/>
+        </w:rPr>
+        <w:t>, load user by email, if user has role EMPLOYEE logging entrance</w:t>
       </w:r>
       <w:r>
         <w:rPr>
@@ -2995,49 +3581,115 @@
           <w:szCs w:val="36"/>
         </w:rPr>
       </w:pPr>
-      <w:r>
-        <w:rPr>
-          <w:rFonts w:eastAsia="Georgia" w:cstheme="minorHAnsi"/>
-          <w:sz w:val="36"/>
-          <w:szCs w:val="36"/>
-        </w:rPr>
-        <w:t>InformationListener – service for receive message from mq broker and update information service.</w:t>
-      </w:r>
-    </w:p>
-    <w:p>
-      <w:pPr>
-        <w:jc w:val="both"/>
-        <w:rPr>
-          <w:rFonts w:eastAsia="Georgia" w:cstheme="minorHAnsi"/>
-          <w:sz w:val="36"/>
-          <w:szCs w:val="36"/>
-        </w:rPr>
-      </w:pPr>
-      <w:r>
-        <w:rPr>
-          <w:rFonts w:eastAsia="Georgia" w:cstheme="minorHAnsi"/>
-          <w:sz w:val="36"/>
-          <w:szCs w:val="36"/>
-        </w:rPr>
-        <w:t>InformationService – service for store information and update jsf bean.</w:t>
-      </w:r>
-    </w:p>
-    <w:p>
-      <w:pPr>
-        <w:jc w:val="both"/>
-        <w:rPr>
-          <w:rFonts w:eastAsia="Georgia" w:cstheme="minorHAnsi"/>
-          <w:sz w:val="36"/>
-          <w:szCs w:val="36"/>
-        </w:rPr>
-      </w:pPr>
-      <w:r>
-        <w:rPr>
-          <w:rFonts w:eastAsia="Georgia" w:cstheme="minorHAnsi"/>
-          <w:sz w:val="36"/>
-          <w:szCs w:val="36"/>
-        </w:rPr>
-        <w:t>InitializeService – service for send initial message to server.</w:t>
+      <w:proofErr w:type="spellStart"/>
+      <w:r>
+        <w:rPr>
+          <w:rFonts w:eastAsia="Georgia" w:cstheme="minorHAnsi"/>
+          <w:sz w:val="36"/>
+          <w:szCs w:val="36"/>
+        </w:rPr>
+        <w:t>InformationListener</w:t>
+      </w:r>
+      <w:proofErr w:type="spellEnd"/>
+      <w:r>
+        <w:rPr>
+          <w:rFonts w:eastAsia="Georgia" w:cstheme="minorHAnsi"/>
+          <w:sz w:val="36"/>
+          <w:szCs w:val="36"/>
+        </w:rPr>
+        <w:t xml:space="preserve"> – service for receive message from </w:t>
+      </w:r>
+      <w:proofErr w:type="spellStart"/>
+      <w:r>
+        <w:rPr>
+          <w:rFonts w:eastAsia="Georgia" w:cstheme="minorHAnsi"/>
+          <w:sz w:val="36"/>
+          <w:szCs w:val="36"/>
+        </w:rPr>
+        <w:t>mq</w:t>
+      </w:r>
+      <w:proofErr w:type="spellEnd"/>
+      <w:r>
+        <w:rPr>
+          <w:rFonts w:eastAsia="Georgia" w:cstheme="minorHAnsi"/>
+          <w:sz w:val="36"/>
+          <w:szCs w:val="36"/>
+        </w:rPr>
+        <w:t xml:space="preserve"> broker and update information service.</w:t>
+      </w:r>
+    </w:p>
+    <w:p>
+      <w:pPr>
+        <w:jc w:val="both"/>
+        <w:rPr>
+          <w:rFonts w:eastAsia="Georgia" w:cstheme="minorHAnsi"/>
+          <w:sz w:val="36"/>
+          <w:szCs w:val="36"/>
+        </w:rPr>
+      </w:pPr>
+      <w:proofErr w:type="spellStart"/>
+      <w:r>
+        <w:rPr>
+          <w:rFonts w:eastAsia="Georgia" w:cstheme="minorHAnsi"/>
+          <w:sz w:val="36"/>
+          <w:szCs w:val="36"/>
+        </w:rPr>
+        <w:t>InformationService</w:t>
+      </w:r>
+      <w:proofErr w:type="spellEnd"/>
+      <w:r>
+        <w:rPr>
+          <w:rFonts w:eastAsia="Georgia" w:cstheme="minorHAnsi"/>
+          <w:sz w:val="36"/>
+          <w:szCs w:val="36"/>
+        </w:rPr>
+        <w:t xml:space="preserve"> – service for store information and update </w:t>
+      </w:r>
+      <w:proofErr w:type="spellStart"/>
+      <w:r>
+        <w:rPr>
+          <w:rFonts w:eastAsia="Georgia" w:cstheme="minorHAnsi"/>
+          <w:sz w:val="36"/>
+          <w:szCs w:val="36"/>
+        </w:rPr>
+        <w:t>jsf</w:t>
+      </w:r>
+      <w:proofErr w:type="spellEnd"/>
+      <w:r>
+        <w:rPr>
+          <w:rFonts w:eastAsia="Georgia" w:cstheme="minorHAnsi"/>
+          <w:sz w:val="36"/>
+          <w:szCs w:val="36"/>
+        </w:rPr>
+        <w:t xml:space="preserve"> bean.</w:t>
+      </w:r>
+    </w:p>
+    <w:p>
+      <w:pPr>
+        <w:jc w:val="both"/>
+        <w:rPr>
+          <w:rFonts w:eastAsia="Georgia" w:cstheme="minorHAnsi"/>
+          <w:sz w:val="36"/>
+          <w:szCs w:val="36"/>
+        </w:rPr>
+      </w:pPr>
+      <w:proofErr w:type="spellStart"/>
+      <w:r>
+        <w:rPr>
+          <w:rFonts w:eastAsia="Georgia" w:cstheme="minorHAnsi"/>
+          <w:sz w:val="36"/>
+          <w:szCs w:val="36"/>
+        </w:rPr>
+        <w:t>InitializeService</w:t>
+      </w:r>
+      <w:proofErr w:type="spellEnd"/>
+      <w:r>
+        <w:rPr>
+          <w:rFonts w:eastAsia="Georgia" w:cstheme="minorHAnsi"/>
+          <w:sz w:val="36"/>
+          <w:szCs w:val="36"/>
+        </w:rPr>
+        <w:t xml:space="preserve"> – service for send initial message to server.</w:t>
       </w:r>
     </w:p>
     <w:p>
@@ -3070,114 +3722,301 @@
           <w:szCs w:val="36"/>
         </w:rPr>
       </w:pPr>
-      <w:r>
-        <w:rPr>
-          <w:rFonts w:eastAsia="Georgia" w:cstheme="minorHAnsi"/>
-          <w:sz w:val="36"/>
-          <w:szCs w:val="36"/>
-        </w:rPr>
-        <w:t>CargoDAO - find all Cargo entities and Cargo entities of order ID or of cargo ID, update Cargo and find cargo weight of cargo ID.</w:t>
-      </w:r>
-    </w:p>
-    <w:p>
-      <w:pPr>
-        <w:jc w:val="both"/>
-        <w:rPr>
-          <w:rFonts w:eastAsia="Georgia" w:cstheme="minorHAnsi"/>
-          <w:sz w:val="36"/>
-          <w:szCs w:val="36"/>
-        </w:rPr>
-      </w:pPr>
-      <w:r>
-        <w:rPr>
-          <w:rFonts w:eastAsia="Georgia" w:cstheme="minorHAnsi"/>
-          <w:sz w:val="36"/>
-          <w:szCs w:val="36"/>
-        </w:rPr>
-        <w:t>CountryMapDAO - find all City entities and return a list of CityDTO. Find City entity by city code and find all Road entities and return a list of RoadDTO.</w:t>
-      </w:r>
-    </w:p>
-    <w:p>
-      <w:pPr>
-        <w:jc w:val="both"/>
-        <w:rPr>
-          <w:rFonts w:eastAsia="Georgia" w:cstheme="minorHAnsi"/>
-          <w:sz w:val="36"/>
-          <w:szCs w:val="36"/>
-        </w:rPr>
-      </w:pPr>
-      <w:r>
-        <w:rPr>
-          <w:rFonts w:eastAsia="Georgia" w:cstheme="minorHAnsi"/>
-          <w:sz w:val="36"/>
-          <w:szCs w:val="36"/>
-        </w:rPr>
-        <w:t>DriverDAO - crud operation on Driver entity. Save WorkShift entity.</w:t>
-      </w:r>
-    </w:p>
-    <w:p>
-      <w:pPr>
-        <w:jc w:val="both"/>
-        <w:rPr>
-          <w:rFonts w:eastAsia="Georgia" w:cstheme="minorHAnsi"/>
-          <w:sz w:val="36"/>
-          <w:szCs w:val="36"/>
-        </w:rPr>
-      </w:pPr>
-      <w:r>
-        <w:rPr>
-          <w:rFonts w:eastAsia="Georgia" w:cstheme="minorHAnsi"/>
-          <w:sz w:val="36"/>
-          <w:szCs w:val="36"/>
-        </w:rPr>
-        <w:t>OrderDAO - crud operation on Order entity. Find Waypoints entities by order and return the WaypointDTO list and save Waypoint entities. Find TruckDTO and DriverDTO lists by parameters for order. Save and find OrderDetails entities.</w:t>
-      </w:r>
-    </w:p>
-    <w:p>
-      <w:pPr>
-        <w:jc w:val="both"/>
-        <w:rPr>
-          <w:rFonts w:eastAsia="Georgia" w:cstheme="minorHAnsi"/>
-          <w:sz w:val="36"/>
-          <w:szCs w:val="36"/>
-        </w:rPr>
-      </w:pPr>
-      <w:r>
-        <w:rPr>
-          <w:rFonts w:eastAsia="Georgia" w:cstheme="minorHAnsi"/>
-          <w:sz w:val="36"/>
-          <w:szCs w:val="36"/>
-        </w:rPr>
-        <w:t>OrderDetailsDAO - find and update order details entities.</w:t>
-      </w:r>
-    </w:p>
-    <w:p>
-      <w:pPr>
-        <w:jc w:val="both"/>
-        <w:rPr>
-          <w:rFonts w:eastAsia="Georgia" w:cstheme="minorHAnsi"/>
-          <w:sz w:val="36"/>
-          <w:szCs w:val="36"/>
-        </w:rPr>
-      </w:pPr>
-      <w:r>
-        <w:rPr>
-          <w:rFonts w:eastAsia="Georgia" w:cstheme="minorHAnsi"/>
-          <w:sz w:val="36"/>
-          <w:szCs w:val="36"/>
-        </w:rPr>
-        <w:t>ShiftDetailsDAO - find and update shift details entities.</w:t>
-      </w:r>
-    </w:p>
-    <w:p>
-      <w:pPr>
-        <w:jc w:val="both"/>
-        <w:rPr>
-          <w:rFonts w:eastAsia="Georgia" w:cstheme="minorHAnsi"/>
-          <w:sz w:val="36"/>
-          <w:szCs w:val="36"/>
-        </w:rPr>
-      </w:pPr>
+      <w:proofErr w:type="spellStart"/>
+      <w:r>
+        <w:rPr>
+          <w:rFonts w:eastAsia="Georgia" w:cstheme="minorHAnsi"/>
+          <w:sz w:val="36"/>
+          <w:szCs w:val="36"/>
+        </w:rPr>
+        <w:t>CargoDAO</w:t>
+      </w:r>
+      <w:proofErr w:type="spellEnd"/>
+      <w:r>
+        <w:rPr>
+          <w:rFonts w:eastAsia="Georgia" w:cstheme="minorHAnsi"/>
+          <w:sz w:val="36"/>
+          <w:szCs w:val="36"/>
+        </w:rPr>
+        <w:t xml:space="preserve"> - find all Cargo entities and Cargo entities of order ID or of cargo ID, update Cargo and find cargo weight of cargo ID.</w:t>
+      </w:r>
+    </w:p>
+    <w:p>
+      <w:pPr>
+        <w:jc w:val="both"/>
+        <w:rPr>
+          <w:rFonts w:eastAsia="Georgia" w:cstheme="minorHAnsi"/>
+          <w:sz w:val="36"/>
+          <w:szCs w:val="36"/>
+        </w:rPr>
+      </w:pPr>
+      <w:proofErr w:type="spellStart"/>
+      <w:r>
+        <w:rPr>
+          <w:rFonts w:eastAsia="Georgia" w:cstheme="minorHAnsi"/>
+          <w:sz w:val="36"/>
+          <w:szCs w:val="36"/>
+        </w:rPr>
+        <w:t>CountryMapDAO</w:t>
+      </w:r>
+      <w:proofErr w:type="spellEnd"/>
+      <w:r>
+        <w:rPr>
+          <w:rFonts w:eastAsia="Georgia" w:cstheme="minorHAnsi"/>
+          <w:sz w:val="36"/>
+          <w:szCs w:val="36"/>
+        </w:rPr>
+        <w:t xml:space="preserve"> - find all City entities and return a list of </w:t>
+      </w:r>
+      <w:proofErr w:type="spellStart"/>
+      <w:r>
+        <w:rPr>
+          <w:rFonts w:eastAsia="Georgia" w:cstheme="minorHAnsi"/>
+          <w:sz w:val="36"/>
+          <w:szCs w:val="36"/>
+        </w:rPr>
+        <w:t>CityDTO</w:t>
+      </w:r>
+      <w:proofErr w:type="spellEnd"/>
+      <w:r>
+        <w:rPr>
+          <w:rFonts w:eastAsia="Georgia" w:cstheme="minorHAnsi"/>
+          <w:sz w:val="36"/>
+          <w:szCs w:val="36"/>
+        </w:rPr>
+        <w:t xml:space="preserve">. Find City entity by city code and find all Road entities and return a list of </w:t>
+      </w:r>
+      <w:proofErr w:type="spellStart"/>
+      <w:r>
+        <w:rPr>
+          <w:rFonts w:eastAsia="Georgia" w:cstheme="minorHAnsi"/>
+          <w:sz w:val="36"/>
+          <w:szCs w:val="36"/>
+        </w:rPr>
+        <w:t>RoadDTO</w:t>
+      </w:r>
+      <w:proofErr w:type="spellEnd"/>
+      <w:r>
+        <w:rPr>
+          <w:rFonts w:eastAsia="Georgia" w:cstheme="minorHAnsi"/>
+          <w:sz w:val="36"/>
+          <w:szCs w:val="36"/>
+        </w:rPr>
+        <w:t>.</w:t>
+      </w:r>
+    </w:p>
+    <w:p>
+      <w:pPr>
+        <w:jc w:val="both"/>
+        <w:rPr>
+          <w:rFonts w:eastAsia="Georgia" w:cstheme="minorHAnsi"/>
+          <w:sz w:val="36"/>
+          <w:szCs w:val="36"/>
+        </w:rPr>
+      </w:pPr>
+      <w:proofErr w:type="spellStart"/>
+      <w:r>
+        <w:rPr>
+          <w:rFonts w:eastAsia="Georgia" w:cstheme="minorHAnsi"/>
+          <w:sz w:val="36"/>
+          <w:szCs w:val="36"/>
+        </w:rPr>
+        <w:t>DriverDAO</w:t>
+      </w:r>
+      <w:proofErr w:type="spellEnd"/>
+      <w:r>
+        <w:rPr>
+          <w:rFonts w:eastAsia="Georgia" w:cstheme="minorHAnsi"/>
+          <w:sz w:val="36"/>
+          <w:szCs w:val="36"/>
+        </w:rPr>
+        <w:t xml:space="preserve"> - crud operation on Driver entity. Save </w:t>
+      </w:r>
+      <w:proofErr w:type="spellStart"/>
+      <w:r>
+        <w:rPr>
+          <w:rFonts w:eastAsia="Georgia" w:cstheme="minorHAnsi"/>
+          <w:sz w:val="36"/>
+          <w:szCs w:val="36"/>
+        </w:rPr>
+        <w:t>WorkShift</w:t>
+      </w:r>
+      <w:proofErr w:type="spellEnd"/>
+      <w:r>
+        <w:rPr>
+          <w:rFonts w:eastAsia="Georgia" w:cstheme="minorHAnsi"/>
+          <w:sz w:val="36"/>
+          <w:szCs w:val="36"/>
+        </w:rPr>
+        <w:t xml:space="preserve"> entity.</w:t>
+      </w:r>
+    </w:p>
+    <w:p>
+      <w:pPr>
+        <w:jc w:val="both"/>
+        <w:rPr>
+          <w:rFonts w:eastAsia="Georgia" w:cstheme="minorHAnsi"/>
+          <w:sz w:val="36"/>
+          <w:szCs w:val="36"/>
+        </w:rPr>
+      </w:pPr>
+      <w:proofErr w:type="spellStart"/>
+      <w:r>
+        <w:rPr>
+          <w:rFonts w:eastAsia="Georgia" w:cstheme="minorHAnsi"/>
+          <w:sz w:val="36"/>
+          <w:szCs w:val="36"/>
+        </w:rPr>
+        <w:t>OrderDAO</w:t>
+      </w:r>
+      <w:proofErr w:type="spellEnd"/>
+      <w:r>
+        <w:rPr>
+          <w:rFonts w:eastAsia="Georgia" w:cstheme="minorHAnsi"/>
+          <w:sz w:val="36"/>
+          <w:szCs w:val="36"/>
+        </w:rPr>
+        <w:t xml:space="preserve"> - crud operation on Order entity. Find Waypoints entities by order and return the </w:t>
+      </w:r>
+      <w:proofErr w:type="spellStart"/>
+      <w:r>
+        <w:rPr>
+          <w:rFonts w:eastAsia="Georgia" w:cstheme="minorHAnsi"/>
+          <w:sz w:val="36"/>
+          <w:szCs w:val="36"/>
+        </w:rPr>
+        <w:t>WaypointDTO</w:t>
+      </w:r>
+      <w:proofErr w:type="spellEnd"/>
+      <w:r>
+        <w:rPr>
+          <w:rFonts w:eastAsia="Georgia" w:cstheme="minorHAnsi"/>
+          <w:sz w:val="36"/>
+          <w:szCs w:val="36"/>
+        </w:rPr>
+        <w:t xml:space="preserve"> list and save Waypoint entities. Find </w:t>
+      </w:r>
+      <w:proofErr w:type="spellStart"/>
+      <w:r>
+        <w:rPr>
+          <w:rFonts w:eastAsia="Georgia" w:cstheme="minorHAnsi"/>
+          <w:sz w:val="36"/>
+          <w:szCs w:val="36"/>
+        </w:rPr>
+        <w:t>TruckDTO</w:t>
+      </w:r>
+      <w:proofErr w:type="spellEnd"/>
+      <w:r>
+        <w:rPr>
+          <w:rFonts w:eastAsia="Georgia" w:cstheme="minorHAnsi"/>
+          <w:sz w:val="36"/>
+          <w:szCs w:val="36"/>
+        </w:rPr>
+        <w:t xml:space="preserve"> and </w:t>
+      </w:r>
+      <w:proofErr w:type="spellStart"/>
+      <w:r>
+        <w:rPr>
+          <w:rFonts w:eastAsia="Georgia" w:cstheme="minorHAnsi"/>
+          <w:sz w:val="36"/>
+          <w:szCs w:val="36"/>
+        </w:rPr>
+        <w:t>DriverDTO</w:t>
+      </w:r>
+      <w:proofErr w:type="spellEnd"/>
+      <w:r>
+        <w:rPr>
+          <w:rFonts w:eastAsia="Georgia" w:cstheme="minorHAnsi"/>
+          <w:sz w:val="36"/>
+          <w:szCs w:val="36"/>
+        </w:rPr>
+        <w:t xml:space="preserve"> lists by parameters for order. Save and find </w:t>
+      </w:r>
+      <w:proofErr w:type="spellStart"/>
+      <w:r>
+        <w:rPr>
+          <w:rFonts w:eastAsia="Georgia" w:cstheme="minorHAnsi"/>
+          <w:sz w:val="36"/>
+          <w:szCs w:val="36"/>
+        </w:rPr>
+        <w:t>OrderDetails</w:t>
+      </w:r>
+      <w:proofErr w:type="spellEnd"/>
+      <w:r>
+        <w:rPr>
+          <w:rFonts w:eastAsia="Georgia" w:cstheme="minorHAnsi"/>
+          <w:sz w:val="36"/>
+          <w:szCs w:val="36"/>
+        </w:rPr>
+        <w:t xml:space="preserve"> entities.</w:t>
+      </w:r>
+    </w:p>
+    <w:p>
+      <w:pPr>
+        <w:jc w:val="both"/>
+        <w:rPr>
+          <w:rFonts w:eastAsia="Georgia" w:cstheme="minorHAnsi"/>
+          <w:sz w:val="36"/>
+          <w:szCs w:val="36"/>
+        </w:rPr>
+      </w:pPr>
+      <w:proofErr w:type="spellStart"/>
+      <w:r>
+        <w:rPr>
+          <w:rFonts w:eastAsia="Georgia" w:cstheme="minorHAnsi"/>
+          <w:sz w:val="36"/>
+          <w:szCs w:val="36"/>
+        </w:rPr>
+        <w:t>OrderDetailsDAO</w:t>
+      </w:r>
+      <w:proofErr w:type="spellEnd"/>
+      <w:r>
+        <w:rPr>
+          <w:rFonts w:eastAsia="Georgia" w:cstheme="minorHAnsi"/>
+          <w:sz w:val="36"/>
+          <w:szCs w:val="36"/>
+        </w:rPr>
+        <w:t xml:space="preserve"> - find and update order details entities.</w:t>
+      </w:r>
+    </w:p>
+    <w:p>
+      <w:pPr>
+        <w:jc w:val="both"/>
+        <w:rPr>
+          <w:rFonts w:eastAsia="Georgia" w:cstheme="minorHAnsi"/>
+          <w:sz w:val="36"/>
+          <w:szCs w:val="36"/>
+        </w:rPr>
+      </w:pPr>
+      <w:proofErr w:type="spellStart"/>
+      <w:r>
+        <w:rPr>
+          <w:rFonts w:eastAsia="Georgia" w:cstheme="minorHAnsi"/>
+          <w:sz w:val="36"/>
+          <w:szCs w:val="36"/>
+        </w:rPr>
+        <w:t>ShiftDetailsDAO</w:t>
+      </w:r>
+      <w:proofErr w:type="spellEnd"/>
+      <w:r>
+        <w:rPr>
+          <w:rFonts w:eastAsia="Georgia" w:cstheme="minorHAnsi"/>
+          <w:sz w:val="36"/>
+          <w:szCs w:val="36"/>
+        </w:rPr>
+        <w:t xml:space="preserve"> - find and update shift details entities.</w:t>
+      </w:r>
+    </w:p>
+    <w:p>
+      <w:pPr>
+        <w:jc w:val="both"/>
+        <w:rPr>
+          <w:rFonts w:eastAsia="Georgia" w:cstheme="minorHAnsi"/>
+          <w:sz w:val="36"/>
+          <w:szCs w:val="36"/>
+        </w:rPr>
+      </w:pPr>
+      <w:proofErr w:type="spellStart"/>
       <w:r>
         <w:rPr>
           <w:rFonts w:eastAsia="Georgia" w:cstheme="minorHAnsi"/>
@@ -3185,61 +4024,118 @@
           <w:szCs w:val="36"/>
         </w:rPr>
         <w:lastRenderedPageBreak/>
-        <w:t>TruckDAO - crud operation on Truck entity and count drivers which related to this truck.</w:t>
-      </w:r>
-    </w:p>
-    <w:p>
-      <w:pPr>
-        <w:jc w:val="both"/>
-        <w:rPr>
-          <w:rFonts w:eastAsia="Georgia" w:cstheme="minorHAnsi"/>
-          <w:sz w:val="36"/>
-          <w:szCs w:val="36"/>
-        </w:rPr>
-      </w:pPr>
-      <w:r>
-        <w:rPr>
-          <w:rFonts w:eastAsia="Georgia" w:cstheme="minorHAnsi"/>
-          <w:sz w:val="36"/>
-          <w:szCs w:val="36"/>
-        </w:rPr>
-        <w:t>InformationDAO – read information about trucks, orders and drivers.</w:t>
-      </w:r>
-    </w:p>
-    <w:p>
-      <w:pPr>
-        <w:jc w:val="both"/>
-        <w:rPr>
-          <w:rFonts w:eastAsia="Georgia" w:cstheme="minorHAnsi"/>
-          <w:sz w:val="36"/>
-          <w:szCs w:val="36"/>
-        </w:rPr>
-      </w:pPr>
-      <w:r>
-        <w:rPr>
-          <w:rFonts w:eastAsia="Georgia" w:cstheme="minorHAnsi"/>
-          <w:sz w:val="36"/>
-          <w:szCs w:val="36"/>
-        </w:rPr>
-        <w:t>ScheduleDAO – refresh drivers worked hours.</w:t>
-      </w:r>
-    </w:p>
-    <w:p>
-      <w:pPr>
-        <w:jc w:val="both"/>
-        <w:rPr>
-          <w:rFonts w:eastAsia="Georgia" w:cstheme="minorHAnsi"/>
-          <w:sz w:val="36"/>
-          <w:szCs w:val="36"/>
-        </w:rPr>
-      </w:pPr>
-      <w:r>
-        <w:rPr>
-          <w:rFonts w:eastAsia="Georgia" w:cstheme="minorHAnsi"/>
-          <w:sz w:val="36"/>
-          <w:szCs w:val="36"/>
-        </w:rPr>
-        <w:t>UserDAO - find user by email, return UserDTO.</w:t>
+        <w:t>TruckDAO</w:t>
+      </w:r>
+      <w:proofErr w:type="spellEnd"/>
+      <w:r>
+        <w:rPr>
+          <w:rFonts w:eastAsia="Georgia" w:cstheme="minorHAnsi"/>
+          <w:sz w:val="36"/>
+          <w:szCs w:val="36"/>
+        </w:rPr>
+        <w:t xml:space="preserve"> - crud operation on Truck entity and count drivers which related to this truck.</w:t>
+      </w:r>
+    </w:p>
+    <w:p>
+      <w:pPr>
+        <w:jc w:val="both"/>
+        <w:rPr>
+          <w:rFonts w:eastAsia="Georgia" w:cstheme="minorHAnsi"/>
+          <w:sz w:val="36"/>
+          <w:szCs w:val="36"/>
+        </w:rPr>
+      </w:pPr>
+      <w:proofErr w:type="spellStart"/>
+      <w:r>
+        <w:rPr>
+          <w:rFonts w:eastAsia="Georgia" w:cstheme="minorHAnsi"/>
+          <w:sz w:val="36"/>
+          <w:szCs w:val="36"/>
+        </w:rPr>
+        <w:t>InformationDAO</w:t>
+      </w:r>
+      <w:proofErr w:type="spellEnd"/>
+      <w:r>
+        <w:rPr>
+          <w:rFonts w:eastAsia="Georgia" w:cstheme="minorHAnsi"/>
+          <w:sz w:val="36"/>
+          <w:szCs w:val="36"/>
+        </w:rPr>
+        <w:t xml:space="preserve"> – read information about trucks, orders and drivers.</w:t>
+      </w:r>
+    </w:p>
+    <w:p>
+      <w:pPr>
+        <w:jc w:val="both"/>
+        <w:rPr>
+          <w:rFonts w:eastAsia="Georgia" w:cstheme="minorHAnsi"/>
+          <w:sz w:val="36"/>
+          <w:szCs w:val="36"/>
+        </w:rPr>
+      </w:pPr>
+      <w:proofErr w:type="spellStart"/>
+      <w:r>
+        <w:rPr>
+          <w:rFonts w:eastAsia="Georgia" w:cstheme="minorHAnsi"/>
+          <w:sz w:val="36"/>
+          <w:szCs w:val="36"/>
+        </w:rPr>
+        <w:t>ScheduleDAO</w:t>
+      </w:r>
+      <w:proofErr w:type="spellEnd"/>
+      <w:r>
+        <w:rPr>
+          <w:rFonts w:eastAsia="Georgia" w:cstheme="minorHAnsi"/>
+          <w:sz w:val="36"/>
+          <w:szCs w:val="36"/>
+        </w:rPr>
+        <w:t xml:space="preserve"> – refresh drivers worked hours.</w:t>
+      </w:r>
+    </w:p>
+    <w:p>
+      <w:pPr>
+        <w:jc w:val="both"/>
+        <w:rPr>
+          <w:rFonts w:eastAsia="Georgia" w:cstheme="minorHAnsi"/>
+          <w:sz w:val="36"/>
+          <w:szCs w:val="36"/>
+        </w:rPr>
+      </w:pPr>
+      <w:proofErr w:type="spellStart"/>
+      <w:r>
+        <w:rPr>
+          <w:rFonts w:eastAsia="Georgia" w:cstheme="minorHAnsi"/>
+          <w:sz w:val="36"/>
+          <w:szCs w:val="36"/>
+        </w:rPr>
+        <w:t>UserDAO</w:t>
+      </w:r>
+      <w:proofErr w:type="spellEnd"/>
+      <w:r>
+        <w:rPr>
+          <w:rFonts w:eastAsia="Georgia" w:cstheme="minorHAnsi"/>
+          <w:sz w:val="36"/>
+          <w:szCs w:val="36"/>
+        </w:rPr>
+        <w:t xml:space="preserve"> - find user by email, return </w:t>
+      </w:r>
+      <w:proofErr w:type="spellStart"/>
+      <w:r>
+        <w:rPr>
+          <w:rFonts w:eastAsia="Georgia" w:cstheme="minorHAnsi"/>
+          <w:sz w:val="36"/>
+          <w:szCs w:val="36"/>
+        </w:rPr>
+        <w:t>UserDTO</w:t>
+      </w:r>
+      <w:proofErr w:type="spellEnd"/>
+      <w:r>
+        <w:rPr>
+          <w:rFonts w:eastAsia="Georgia" w:cstheme="minorHAnsi"/>
+          <w:sz w:val="36"/>
+          <w:szCs w:val="36"/>
+        </w:rPr>
+        <w:t>.</w:t>
       </w:r>
     </w:p>
     <w:p>
@@ -3318,7 +4214,61 @@
           <w:sz w:val="36"/>
           <w:szCs w:val="36"/>
         </w:rPr>
-        <w:t>For UI page user thymeleaf with bootstrap 4. Have a page for creating, editing and view list of drivers, trucks, orders. User thymeleaf fragments for navbar and script for bootstrap. Profile view for shift and order details of driver. In exception folder have views for exceptions(404,403,500 and etc.).</w:t>
+        <w:t xml:space="preserve">For UI page user </w:t>
+      </w:r>
+      <w:proofErr w:type="spellStart"/>
+      <w:r>
+        <w:rPr>
+          <w:rFonts w:eastAsia="Georgia" w:cstheme="minorHAnsi"/>
+          <w:sz w:val="36"/>
+          <w:szCs w:val="36"/>
+        </w:rPr>
+        <w:t>thymeleaf</w:t>
+      </w:r>
+      <w:proofErr w:type="spellEnd"/>
+      <w:r>
+        <w:rPr>
+          <w:rFonts w:eastAsia="Georgia" w:cstheme="minorHAnsi"/>
+          <w:sz w:val="36"/>
+          <w:szCs w:val="36"/>
+        </w:rPr>
+        <w:t xml:space="preserve"> with bootstrap 4. Have a page for creating, editing and view list of drivers, trucks, orders. User </w:t>
+      </w:r>
+      <w:proofErr w:type="spellStart"/>
+      <w:r>
+        <w:rPr>
+          <w:rFonts w:eastAsia="Georgia" w:cstheme="minorHAnsi"/>
+          <w:sz w:val="36"/>
+          <w:szCs w:val="36"/>
+        </w:rPr>
+        <w:t>thymeleaf</w:t>
+      </w:r>
+      <w:proofErr w:type="spellEnd"/>
+      <w:r>
+        <w:rPr>
+          <w:rFonts w:eastAsia="Georgia" w:cstheme="minorHAnsi"/>
+          <w:sz w:val="36"/>
+          <w:szCs w:val="36"/>
+        </w:rPr>
+        <w:t xml:space="preserve"> fragments for navbar and script for bootstrap. Profile view for shift and order details of driver. In exception folder have views for </w:t>
+      </w:r>
+      <w:proofErr w:type="gramStart"/>
+      <w:r>
+        <w:rPr>
+          <w:rFonts w:eastAsia="Georgia" w:cstheme="minorHAnsi"/>
+          <w:sz w:val="36"/>
+          <w:szCs w:val="36"/>
+        </w:rPr>
+        <w:t>exceptions(</w:t>
+      </w:r>
+      <w:proofErr w:type="gramEnd"/>
+      <w:r>
+        <w:rPr>
+          <w:rFonts w:eastAsia="Georgia" w:cstheme="minorHAnsi"/>
+          <w:sz w:val="36"/>
+          <w:szCs w:val="36"/>
+        </w:rPr>
+        <w:t>404,403,500 and etc.).</w:t>
       </w:r>
     </w:p>
     <w:p>
@@ -3388,7 +4338,43 @@
           <w:sz w:val="36"/>
           <w:szCs w:val="36"/>
         </w:rPr>
-        <w:t>Use JSF pages that connected with ManagedBean and updated with using websocket technology. Have 500 and 404 exceptions pages.</w:t>
+        <w:t xml:space="preserve">Use JSF pages that connected with </w:t>
+      </w:r>
+      <w:proofErr w:type="spellStart"/>
+      <w:r>
+        <w:rPr>
+          <w:rFonts w:eastAsia="Georgia" w:cstheme="minorHAnsi"/>
+          <w:sz w:val="36"/>
+          <w:szCs w:val="36"/>
+        </w:rPr>
+        <w:t>ManagedBean</w:t>
+      </w:r>
+      <w:proofErr w:type="spellEnd"/>
+      <w:r>
+        <w:rPr>
+          <w:rFonts w:eastAsia="Georgia" w:cstheme="minorHAnsi"/>
+          <w:sz w:val="36"/>
+          <w:szCs w:val="36"/>
+        </w:rPr>
+        <w:t xml:space="preserve"> and updated with using </w:t>
+      </w:r>
+      <w:proofErr w:type="spellStart"/>
+      <w:r>
+        <w:rPr>
+          <w:rFonts w:eastAsia="Georgia" w:cstheme="minorHAnsi"/>
+          <w:sz w:val="36"/>
+          <w:szCs w:val="36"/>
+        </w:rPr>
+        <w:t>websocket</w:t>
+      </w:r>
+      <w:proofErr w:type="spellEnd"/>
+      <w:r>
+        <w:rPr>
+          <w:rFonts w:eastAsia="Georgia" w:cstheme="minorHAnsi"/>
+          <w:sz w:val="36"/>
+          <w:szCs w:val="36"/>
+        </w:rPr>
+        <w:t xml:space="preserve"> technology. Have 500 and 404 exceptions pages.</w:t>
       </w:r>
     </w:p>
     <w:p>
@@ -3427,43 +4413,169 @@
           <w:sz w:val="36"/>
           <w:szCs w:val="36"/>
         </w:rPr>
-        <w:t>Table cities no relation, pk citi_code field.</w:t>
-      </w:r>
-    </w:p>
-    <w:p>
-      <w:pPr>
-        <w:jc w:val="both"/>
-        <w:rPr>
-          <w:rFonts w:eastAsia="Georgia" w:cstheme="minorHAnsi"/>
-          <w:sz w:val="36"/>
-          <w:szCs w:val="36"/>
-        </w:rPr>
-      </w:pPr>
-      <w:r>
-        <w:rPr>
-          <w:rFonts w:eastAsia="Georgia" w:cstheme="minorHAnsi"/>
-          <w:sz w:val="36"/>
-          <w:szCs w:val="36"/>
-        </w:rPr>
-        <w:t>Table roads reference to cities table by fk city_a/b_code, pk road_id field.</w:t>
-      </w:r>
-    </w:p>
-    <w:p>
-      <w:pPr>
-        <w:jc w:val="both"/>
-        <w:rPr>
-          <w:rFonts w:eastAsia="Georgia" w:cstheme="minorHAnsi"/>
-          <w:sz w:val="36"/>
-          <w:szCs w:val="36"/>
-        </w:rPr>
-      </w:pPr>
-      <w:r>
-        <w:rPr>
-          <w:rFonts w:eastAsia="Georgia" w:cstheme="minorHAnsi"/>
-          <w:sz w:val="36"/>
-          <w:szCs w:val="36"/>
-        </w:rPr>
-        <w:t>Table trucks reference to cities table by fk city_code, pk id field.</w:t>
+        <w:t xml:space="preserve">Table cities no relation, pk </w:t>
+      </w:r>
+      <w:proofErr w:type="spellStart"/>
+      <w:r>
+        <w:rPr>
+          <w:rFonts w:eastAsia="Georgia" w:cstheme="minorHAnsi"/>
+          <w:sz w:val="36"/>
+          <w:szCs w:val="36"/>
+        </w:rPr>
+        <w:t>citi_code</w:t>
+      </w:r>
+      <w:proofErr w:type="spellEnd"/>
+      <w:r>
+        <w:rPr>
+          <w:rFonts w:eastAsia="Georgia" w:cstheme="minorHAnsi"/>
+          <w:sz w:val="36"/>
+          <w:szCs w:val="36"/>
+        </w:rPr>
+        <w:t xml:space="preserve"> field.</w:t>
+      </w:r>
+    </w:p>
+    <w:p>
+      <w:pPr>
+        <w:jc w:val="both"/>
+        <w:rPr>
+          <w:rFonts w:eastAsia="Georgia" w:cstheme="minorHAnsi"/>
+          <w:sz w:val="36"/>
+          <w:szCs w:val="36"/>
+        </w:rPr>
+      </w:pPr>
+      <w:r>
+        <w:rPr>
+          <w:rFonts w:eastAsia="Georgia" w:cstheme="minorHAnsi"/>
+          <w:sz w:val="36"/>
+          <w:szCs w:val="36"/>
+        </w:rPr>
+        <w:t xml:space="preserve">Table roads reference to cities table by </w:t>
+      </w:r>
+      <w:proofErr w:type="spellStart"/>
+      <w:r>
+        <w:rPr>
+          <w:rFonts w:eastAsia="Georgia" w:cstheme="minorHAnsi"/>
+          <w:sz w:val="36"/>
+          <w:szCs w:val="36"/>
+        </w:rPr>
+        <w:t>fk</w:t>
+      </w:r>
+      <w:proofErr w:type="spellEnd"/>
+      <w:r>
+        <w:rPr>
+          <w:rFonts w:eastAsia="Georgia" w:cstheme="minorHAnsi"/>
+          <w:sz w:val="36"/>
+          <w:szCs w:val="36"/>
+        </w:rPr>
+        <w:t xml:space="preserve"> </w:t>
+      </w:r>
+      <w:proofErr w:type="spellStart"/>
+      <w:r>
+        <w:rPr>
+          <w:rFonts w:eastAsia="Georgia" w:cstheme="minorHAnsi"/>
+          <w:sz w:val="36"/>
+          <w:szCs w:val="36"/>
+        </w:rPr>
+        <w:t>city_a</w:t>
+      </w:r>
+      <w:proofErr w:type="spellEnd"/>
+      <w:r>
+        <w:rPr>
+          <w:rFonts w:eastAsia="Georgia" w:cstheme="minorHAnsi"/>
+          <w:sz w:val="36"/>
+          <w:szCs w:val="36"/>
+        </w:rPr>
+        <w:t>/</w:t>
+      </w:r>
+      <w:proofErr w:type="spellStart"/>
+      <w:r>
+        <w:rPr>
+          <w:rFonts w:eastAsia="Georgia" w:cstheme="minorHAnsi"/>
+          <w:sz w:val="36"/>
+          <w:szCs w:val="36"/>
+        </w:rPr>
+        <w:t>b_code</w:t>
+      </w:r>
+      <w:proofErr w:type="spellEnd"/>
+      <w:r>
+        <w:rPr>
+          <w:rFonts w:eastAsia="Georgia" w:cstheme="minorHAnsi"/>
+          <w:sz w:val="36"/>
+          <w:szCs w:val="36"/>
+        </w:rPr>
+        <w:t xml:space="preserve">, pk </w:t>
+      </w:r>
+      <w:proofErr w:type="spellStart"/>
+      <w:r>
+        <w:rPr>
+          <w:rFonts w:eastAsia="Georgia" w:cstheme="minorHAnsi"/>
+          <w:sz w:val="36"/>
+          <w:szCs w:val="36"/>
+        </w:rPr>
+        <w:t>road_id</w:t>
+      </w:r>
+      <w:proofErr w:type="spellEnd"/>
+      <w:r>
+        <w:rPr>
+          <w:rFonts w:eastAsia="Georgia" w:cstheme="minorHAnsi"/>
+          <w:sz w:val="36"/>
+          <w:szCs w:val="36"/>
+        </w:rPr>
+        <w:t xml:space="preserve"> field.</w:t>
+      </w:r>
+    </w:p>
+    <w:p>
+      <w:pPr>
+        <w:jc w:val="both"/>
+        <w:rPr>
+          <w:rFonts w:eastAsia="Georgia" w:cstheme="minorHAnsi"/>
+          <w:sz w:val="36"/>
+          <w:szCs w:val="36"/>
+        </w:rPr>
+      </w:pPr>
+      <w:r>
+        <w:rPr>
+          <w:rFonts w:eastAsia="Georgia" w:cstheme="minorHAnsi"/>
+          <w:sz w:val="36"/>
+          <w:szCs w:val="36"/>
+        </w:rPr>
+        <w:t xml:space="preserve">Table trucks reference to cities table by </w:t>
+      </w:r>
+      <w:proofErr w:type="spellStart"/>
+      <w:r>
+        <w:rPr>
+          <w:rFonts w:eastAsia="Georgia" w:cstheme="minorHAnsi"/>
+          <w:sz w:val="36"/>
+          <w:szCs w:val="36"/>
+        </w:rPr>
+        <w:t>fk</w:t>
+      </w:r>
+      <w:proofErr w:type="spellEnd"/>
+      <w:r>
+        <w:rPr>
+          <w:rFonts w:eastAsia="Georgia" w:cstheme="minorHAnsi"/>
+          <w:sz w:val="36"/>
+          <w:szCs w:val="36"/>
+        </w:rPr>
+        <w:t xml:space="preserve"> </w:t>
+      </w:r>
+      <w:proofErr w:type="spellStart"/>
+      <w:r>
+        <w:rPr>
+          <w:rFonts w:eastAsia="Georgia" w:cstheme="minorHAnsi"/>
+          <w:sz w:val="36"/>
+          <w:szCs w:val="36"/>
+        </w:rPr>
+        <w:t>city_code</w:t>
+      </w:r>
+      <w:proofErr w:type="spellEnd"/>
+      <w:r>
+        <w:rPr>
+          <w:rFonts w:eastAsia="Georgia" w:cstheme="minorHAnsi"/>
+          <w:sz w:val="36"/>
+          <w:szCs w:val="36"/>
+        </w:rPr>
+        <w:t>, pk id field.</w:t>
       </w:r>
     </w:p>
     <w:p>
@@ -3482,25 +4594,97 @@
           <w:szCs w:val="36"/>
         </w:rPr>
         <w:lastRenderedPageBreak/>
-        <w:t>Table orders reference to trucks table by fk truck_id, pk id field.</w:t>
-      </w:r>
-    </w:p>
-    <w:p>
-      <w:pPr>
-        <w:jc w:val="both"/>
-        <w:rPr>
-          <w:rFonts w:eastAsia="Georgia" w:cstheme="minorHAnsi"/>
-          <w:sz w:val="36"/>
-          <w:szCs w:val="36"/>
-        </w:rPr>
-      </w:pPr>
-      <w:r>
-        <w:rPr>
-          <w:rFonts w:eastAsia="Georgia" w:cstheme="minorHAnsi"/>
-          <w:sz w:val="36"/>
-          <w:szCs w:val="36"/>
-        </w:rPr>
-        <w:t>Table order_details reference to orders table by fk id, pk id field.</w:t>
+        <w:t xml:space="preserve">Table orders reference to trucks table by </w:t>
+      </w:r>
+      <w:proofErr w:type="spellStart"/>
+      <w:r>
+        <w:rPr>
+          <w:rFonts w:eastAsia="Georgia" w:cstheme="minorHAnsi"/>
+          <w:sz w:val="36"/>
+          <w:szCs w:val="36"/>
+        </w:rPr>
+        <w:t>fk</w:t>
+      </w:r>
+      <w:proofErr w:type="spellEnd"/>
+      <w:r>
+        <w:rPr>
+          <w:rFonts w:eastAsia="Georgia" w:cstheme="minorHAnsi"/>
+          <w:sz w:val="36"/>
+          <w:szCs w:val="36"/>
+        </w:rPr>
+        <w:t xml:space="preserve"> </w:t>
+      </w:r>
+      <w:proofErr w:type="spellStart"/>
+      <w:r>
+        <w:rPr>
+          <w:rFonts w:eastAsia="Georgia" w:cstheme="minorHAnsi"/>
+          <w:sz w:val="36"/>
+          <w:szCs w:val="36"/>
+        </w:rPr>
+        <w:t>truck_id</w:t>
+      </w:r>
+      <w:proofErr w:type="spellEnd"/>
+      <w:r>
+        <w:rPr>
+          <w:rFonts w:eastAsia="Georgia" w:cstheme="minorHAnsi"/>
+          <w:sz w:val="36"/>
+          <w:szCs w:val="36"/>
+        </w:rPr>
+        <w:t>, pk id field.</w:t>
+      </w:r>
+    </w:p>
+    <w:p>
+      <w:pPr>
+        <w:jc w:val="both"/>
+        <w:rPr>
+          <w:rFonts w:eastAsia="Georgia" w:cstheme="minorHAnsi"/>
+          <w:sz w:val="36"/>
+          <w:szCs w:val="36"/>
+        </w:rPr>
+      </w:pPr>
+      <w:r>
+        <w:rPr>
+          <w:rFonts w:eastAsia="Georgia" w:cstheme="minorHAnsi"/>
+          <w:sz w:val="36"/>
+          <w:szCs w:val="36"/>
+        </w:rPr>
+        <w:t xml:space="preserve">Table </w:t>
+      </w:r>
+      <w:proofErr w:type="spellStart"/>
+      <w:r>
+        <w:rPr>
+          <w:rFonts w:eastAsia="Georgia" w:cstheme="minorHAnsi"/>
+          <w:sz w:val="36"/>
+          <w:szCs w:val="36"/>
+        </w:rPr>
+        <w:t>order_details</w:t>
+      </w:r>
+      <w:proofErr w:type="spellEnd"/>
+      <w:r>
+        <w:rPr>
+          <w:rFonts w:eastAsia="Georgia" w:cstheme="minorHAnsi"/>
+          <w:sz w:val="36"/>
+          <w:szCs w:val="36"/>
+        </w:rPr>
+        <w:t xml:space="preserve"> reference to orders table by </w:t>
+      </w:r>
+      <w:proofErr w:type="spellStart"/>
+      <w:r>
+        <w:rPr>
+          <w:rFonts w:eastAsia="Georgia" w:cstheme="minorHAnsi"/>
+          <w:sz w:val="36"/>
+          <w:szCs w:val="36"/>
+        </w:rPr>
+        <w:t>fk</w:t>
+      </w:r>
+      <w:proofErr w:type="spellEnd"/>
+      <w:r>
+        <w:rPr>
+          <w:rFonts w:eastAsia="Georgia" w:cstheme="minorHAnsi"/>
+          <w:sz w:val="36"/>
+          <w:szCs w:val="36"/>
+        </w:rPr>
+        <w:t xml:space="preserve"> id, pk id field.</w:t>
       </w:r>
     </w:p>
     <w:p>
@@ -3536,25 +4720,151 @@
           <w:sz w:val="36"/>
           <w:szCs w:val="36"/>
         </w:rPr>
-        <w:t>Table drivers reference to users, cities, trucks, order_details tables by fk id, city_code, truck_id, order_details, pk id field.</w:t>
-      </w:r>
-    </w:p>
-    <w:p>
-      <w:pPr>
-        <w:jc w:val="both"/>
-        <w:rPr>
-          <w:rFonts w:eastAsia="Georgia" w:cstheme="minorHAnsi"/>
-          <w:sz w:val="36"/>
-          <w:szCs w:val="36"/>
-        </w:rPr>
-      </w:pPr>
-      <w:r>
-        <w:rPr>
-          <w:rFonts w:eastAsia="Georgia" w:cstheme="minorHAnsi"/>
-          <w:sz w:val="36"/>
-          <w:szCs w:val="36"/>
-        </w:rPr>
-        <w:t>Table work_shifts reference to drivers by fk id, pk id field.</w:t>
+        <w:t xml:space="preserve">Table drivers reference to users, cities, trucks, </w:t>
+      </w:r>
+      <w:proofErr w:type="spellStart"/>
+      <w:r>
+        <w:rPr>
+          <w:rFonts w:eastAsia="Georgia" w:cstheme="minorHAnsi"/>
+          <w:sz w:val="36"/>
+          <w:szCs w:val="36"/>
+        </w:rPr>
+        <w:t>order_details</w:t>
+      </w:r>
+      <w:proofErr w:type="spellEnd"/>
+      <w:r>
+        <w:rPr>
+          <w:rFonts w:eastAsia="Georgia" w:cstheme="minorHAnsi"/>
+          <w:sz w:val="36"/>
+          <w:szCs w:val="36"/>
+        </w:rPr>
+        <w:t xml:space="preserve"> tables by </w:t>
+      </w:r>
+      <w:proofErr w:type="spellStart"/>
+      <w:r>
+        <w:rPr>
+          <w:rFonts w:eastAsia="Georgia" w:cstheme="minorHAnsi"/>
+          <w:sz w:val="36"/>
+          <w:szCs w:val="36"/>
+        </w:rPr>
+        <w:t>fk</w:t>
+      </w:r>
+      <w:proofErr w:type="spellEnd"/>
+      <w:r>
+        <w:rPr>
+          <w:rFonts w:eastAsia="Georgia" w:cstheme="minorHAnsi"/>
+          <w:sz w:val="36"/>
+          <w:szCs w:val="36"/>
+        </w:rPr>
+        <w:t xml:space="preserve"> id, </w:t>
+      </w:r>
+      <w:proofErr w:type="spellStart"/>
+      <w:r>
+        <w:rPr>
+          <w:rFonts w:eastAsia="Georgia" w:cstheme="minorHAnsi"/>
+          <w:sz w:val="36"/>
+          <w:szCs w:val="36"/>
+        </w:rPr>
+        <w:t>city_code</w:t>
+      </w:r>
+      <w:proofErr w:type="spellEnd"/>
+      <w:r>
+        <w:rPr>
+          <w:rFonts w:eastAsia="Georgia" w:cstheme="minorHAnsi"/>
+          <w:sz w:val="36"/>
+          <w:szCs w:val="36"/>
+        </w:rPr>
+        <w:t xml:space="preserve">, </w:t>
+      </w:r>
+      <w:proofErr w:type="spellStart"/>
+      <w:r>
+        <w:rPr>
+          <w:rFonts w:eastAsia="Georgia" w:cstheme="minorHAnsi"/>
+          <w:sz w:val="36"/>
+          <w:szCs w:val="36"/>
+        </w:rPr>
+        <w:t>truck_id</w:t>
+      </w:r>
+      <w:proofErr w:type="spellEnd"/>
+      <w:r>
+        <w:rPr>
+          <w:rFonts w:eastAsia="Georgia" w:cstheme="minorHAnsi"/>
+          <w:sz w:val="36"/>
+          <w:szCs w:val="36"/>
+        </w:rPr>
+        <w:t xml:space="preserve">, </w:t>
+      </w:r>
+      <w:proofErr w:type="spellStart"/>
+      <w:r>
+        <w:rPr>
+          <w:rFonts w:eastAsia="Georgia" w:cstheme="minorHAnsi"/>
+          <w:sz w:val="36"/>
+          <w:szCs w:val="36"/>
+        </w:rPr>
+        <w:t>order_details</w:t>
+      </w:r>
+      <w:proofErr w:type="spellEnd"/>
+      <w:r>
+        <w:rPr>
+          <w:rFonts w:eastAsia="Georgia" w:cstheme="minorHAnsi"/>
+          <w:sz w:val="36"/>
+          <w:szCs w:val="36"/>
+        </w:rPr>
+        <w:t>, pk id field.</w:t>
+      </w:r>
+    </w:p>
+    <w:p>
+      <w:pPr>
+        <w:jc w:val="both"/>
+        <w:rPr>
+          <w:rFonts w:eastAsia="Georgia" w:cstheme="minorHAnsi"/>
+          <w:sz w:val="36"/>
+          <w:szCs w:val="36"/>
+        </w:rPr>
+      </w:pPr>
+      <w:r>
+        <w:rPr>
+          <w:rFonts w:eastAsia="Georgia" w:cstheme="minorHAnsi"/>
+          <w:sz w:val="36"/>
+          <w:szCs w:val="36"/>
+        </w:rPr>
+        <w:t xml:space="preserve">Table </w:t>
+      </w:r>
+      <w:proofErr w:type="spellStart"/>
+      <w:r>
+        <w:rPr>
+          <w:rFonts w:eastAsia="Georgia" w:cstheme="minorHAnsi"/>
+          <w:sz w:val="36"/>
+          <w:szCs w:val="36"/>
+        </w:rPr>
+        <w:t>work_shifts</w:t>
+      </w:r>
+      <w:proofErr w:type="spellEnd"/>
+      <w:r>
+        <w:rPr>
+          <w:rFonts w:eastAsia="Georgia" w:cstheme="minorHAnsi"/>
+          <w:sz w:val="36"/>
+          <w:szCs w:val="36"/>
+        </w:rPr>
+        <w:t xml:space="preserve"> reference to drivers by </w:t>
+      </w:r>
+      <w:proofErr w:type="spellStart"/>
+      <w:r>
+        <w:rPr>
+          <w:rFonts w:eastAsia="Georgia" w:cstheme="minorHAnsi"/>
+          <w:sz w:val="36"/>
+          <w:szCs w:val="36"/>
+        </w:rPr>
+        <w:t>fk</w:t>
+      </w:r>
+      <w:proofErr w:type="spellEnd"/>
+      <w:r>
+        <w:rPr>
+          <w:rFonts w:eastAsia="Georgia" w:cstheme="minorHAnsi"/>
+          <w:sz w:val="36"/>
+          <w:szCs w:val="36"/>
+        </w:rPr>
+        <w:t xml:space="preserve"> id, pk id field.</w:t>
       </w:r>
     </w:p>
     <w:p>
@@ -3590,43 +4900,259 @@
           <w:sz w:val="36"/>
           <w:szCs w:val="36"/>
         </w:rPr>
-        <w:t>Table waypoints reference to cities, orders, cargo tables by fk city_code, order_id, cargo_id, pk waypoint_id field.</w:t>
-      </w:r>
-    </w:p>
-    <w:p>
-      <w:pPr>
-        <w:jc w:val="both"/>
-        <w:rPr>
-          <w:rFonts w:eastAsia="Georgia" w:cstheme="minorHAnsi"/>
-          <w:sz w:val="36"/>
-          <w:szCs w:val="36"/>
-        </w:rPr>
-      </w:pPr>
-      <w:r>
-        <w:rPr>
-          <w:rFonts w:eastAsia="Georgia" w:cstheme="minorHAnsi"/>
-          <w:sz w:val="36"/>
-          <w:szCs w:val="36"/>
-        </w:rPr>
-        <w:t>Table orders_history refelect completed orders, pk id same as completed order id.</w:t>
-      </w:r>
-    </w:p>
-    <w:p>
-      <w:pPr>
-        <w:jc w:val="both"/>
-        <w:rPr>
-          <w:rFonts w:eastAsia="Georgia" w:cstheme="minorHAnsi"/>
-          <w:sz w:val="36"/>
-          <w:szCs w:val="36"/>
-        </w:rPr>
-      </w:pPr>
-      <w:r>
-        <w:rPr>
-          <w:rFonts w:eastAsia="Georgia" w:cstheme="minorHAnsi"/>
-          <w:sz w:val="36"/>
-          <w:szCs w:val="36"/>
-        </w:rPr>
-        <w:t>Table past_shifts reference to orders_history, drivers table by fk id, driver_id, pk id, driver_id field.</w:t>
+        <w:t xml:space="preserve">Table waypoints reference to cities, orders, cargo tables by </w:t>
+      </w:r>
+      <w:proofErr w:type="spellStart"/>
+      <w:r>
+        <w:rPr>
+          <w:rFonts w:eastAsia="Georgia" w:cstheme="minorHAnsi"/>
+          <w:sz w:val="36"/>
+          <w:szCs w:val="36"/>
+        </w:rPr>
+        <w:t>fk</w:t>
+      </w:r>
+      <w:proofErr w:type="spellEnd"/>
+      <w:r>
+        <w:rPr>
+          <w:rFonts w:eastAsia="Georgia" w:cstheme="minorHAnsi"/>
+          <w:sz w:val="36"/>
+          <w:szCs w:val="36"/>
+        </w:rPr>
+        <w:t xml:space="preserve"> </w:t>
+      </w:r>
+      <w:proofErr w:type="spellStart"/>
+      <w:r>
+        <w:rPr>
+          <w:rFonts w:eastAsia="Georgia" w:cstheme="minorHAnsi"/>
+          <w:sz w:val="36"/>
+          <w:szCs w:val="36"/>
+        </w:rPr>
+        <w:t>city_code</w:t>
+      </w:r>
+      <w:proofErr w:type="spellEnd"/>
+      <w:r>
+        <w:rPr>
+          <w:rFonts w:eastAsia="Georgia" w:cstheme="minorHAnsi"/>
+          <w:sz w:val="36"/>
+          <w:szCs w:val="36"/>
+        </w:rPr>
+        <w:t xml:space="preserve">, </w:t>
+      </w:r>
+      <w:proofErr w:type="spellStart"/>
+      <w:r>
+        <w:rPr>
+          <w:rFonts w:eastAsia="Georgia" w:cstheme="minorHAnsi"/>
+          <w:sz w:val="36"/>
+          <w:szCs w:val="36"/>
+        </w:rPr>
+        <w:t>order_id</w:t>
+      </w:r>
+      <w:proofErr w:type="spellEnd"/>
+      <w:r>
+        <w:rPr>
+          <w:rFonts w:eastAsia="Georgia" w:cstheme="minorHAnsi"/>
+          <w:sz w:val="36"/>
+          <w:szCs w:val="36"/>
+        </w:rPr>
+        <w:t xml:space="preserve">, </w:t>
+      </w:r>
+      <w:proofErr w:type="spellStart"/>
+      <w:r>
+        <w:rPr>
+          <w:rFonts w:eastAsia="Georgia" w:cstheme="minorHAnsi"/>
+          <w:sz w:val="36"/>
+          <w:szCs w:val="36"/>
+        </w:rPr>
+        <w:t>cargo_id</w:t>
+      </w:r>
+      <w:proofErr w:type="spellEnd"/>
+      <w:r>
+        <w:rPr>
+          <w:rFonts w:eastAsia="Georgia" w:cstheme="minorHAnsi"/>
+          <w:sz w:val="36"/>
+          <w:szCs w:val="36"/>
+        </w:rPr>
+        <w:t xml:space="preserve">, pk </w:t>
+      </w:r>
+      <w:proofErr w:type="spellStart"/>
+      <w:r>
+        <w:rPr>
+          <w:rFonts w:eastAsia="Georgia" w:cstheme="minorHAnsi"/>
+          <w:sz w:val="36"/>
+          <w:szCs w:val="36"/>
+        </w:rPr>
+        <w:t>waypoint_id</w:t>
+      </w:r>
+      <w:proofErr w:type="spellEnd"/>
+      <w:r>
+        <w:rPr>
+          <w:rFonts w:eastAsia="Georgia" w:cstheme="minorHAnsi"/>
+          <w:sz w:val="36"/>
+          <w:szCs w:val="36"/>
+        </w:rPr>
+        <w:t xml:space="preserve"> field.</w:t>
+      </w:r>
+    </w:p>
+    <w:p>
+      <w:pPr>
+        <w:jc w:val="both"/>
+        <w:rPr>
+          <w:rFonts w:eastAsia="Georgia" w:cstheme="minorHAnsi"/>
+          <w:sz w:val="36"/>
+          <w:szCs w:val="36"/>
+        </w:rPr>
+      </w:pPr>
+      <w:r>
+        <w:rPr>
+          <w:rFonts w:eastAsia="Georgia" w:cstheme="minorHAnsi"/>
+          <w:sz w:val="36"/>
+          <w:szCs w:val="36"/>
+        </w:rPr>
+        <w:t xml:space="preserve">Table </w:t>
+      </w:r>
+      <w:proofErr w:type="spellStart"/>
+      <w:r>
+        <w:rPr>
+          <w:rFonts w:eastAsia="Georgia" w:cstheme="minorHAnsi"/>
+          <w:sz w:val="36"/>
+          <w:szCs w:val="36"/>
+        </w:rPr>
+        <w:t>orders_history</w:t>
+      </w:r>
+      <w:proofErr w:type="spellEnd"/>
+      <w:r>
+        <w:rPr>
+          <w:rFonts w:eastAsia="Georgia" w:cstheme="minorHAnsi"/>
+          <w:sz w:val="36"/>
+          <w:szCs w:val="36"/>
+        </w:rPr>
+        <w:t xml:space="preserve"> </w:t>
+      </w:r>
+      <w:proofErr w:type="spellStart"/>
+      <w:r>
+        <w:rPr>
+          <w:rFonts w:eastAsia="Georgia" w:cstheme="minorHAnsi"/>
+          <w:sz w:val="36"/>
+          <w:szCs w:val="36"/>
+        </w:rPr>
+        <w:t>refelect</w:t>
+      </w:r>
+      <w:proofErr w:type="spellEnd"/>
+      <w:r>
+        <w:rPr>
+          <w:rFonts w:eastAsia="Georgia" w:cstheme="minorHAnsi"/>
+          <w:sz w:val="36"/>
+          <w:szCs w:val="36"/>
+        </w:rPr>
+        <w:t xml:space="preserve"> completed orders, pk id same as completed order id.</w:t>
+      </w:r>
+    </w:p>
+    <w:p>
+      <w:pPr>
+        <w:jc w:val="both"/>
+        <w:rPr>
+          <w:rFonts w:eastAsia="Georgia" w:cstheme="minorHAnsi"/>
+          <w:sz w:val="36"/>
+          <w:szCs w:val="36"/>
+        </w:rPr>
+      </w:pPr>
+      <w:r>
+        <w:rPr>
+          <w:rFonts w:eastAsia="Georgia" w:cstheme="minorHAnsi"/>
+          <w:sz w:val="36"/>
+          <w:szCs w:val="36"/>
+        </w:rPr>
+        <w:t xml:space="preserve">Table </w:t>
+      </w:r>
+      <w:proofErr w:type="spellStart"/>
+      <w:r>
+        <w:rPr>
+          <w:rFonts w:eastAsia="Georgia" w:cstheme="minorHAnsi"/>
+          <w:sz w:val="36"/>
+          <w:szCs w:val="36"/>
+        </w:rPr>
+        <w:t>past_shifts</w:t>
+      </w:r>
+      <w:proofErr w:type="spellEnd"/>
+      <w:r>
+        <w:rPr>
+          <w:rFonts w:eastAsia="Georgia" w:cstheme="minorHAnsi"/>
+          <w:sz w:val="36"/>
+          <w:szCs w:val="36"/>
+        </w:rPr>
+        <w:t xml:space="preserve"> reference to </w:t>
+      </w:r>
+      <w:proofErr w:type="spellStart"/>
+      <w:r>
+        <w:rPr>
+          <w:rFonts w:eastAsia="Georgia" w:cstheme="minorHAnsi"/>
+          <w:sz w:val="36"/>
+          <w:szCs w:val="36"/>
+        </w:rPr>
+        <w:t>orders_history</w:t>
+      </w:r>
+      <w:proofErr w:type="spellEnd"/>
+      <w:r>
+        <w:rPr>
+          <w:rFonts w:eastAsia="Georgia" w:cstheme="minorHAnsi"/>
+          <w:sz w:val="36"/>
+          <w:szCs w:val="36"/>
+        </w:rPr>
+        <w:t xml:space="preserve">, drivers table by </w:t>
+      </w:r>
+      <w:proofErr w:type="spellStart"/>
+      <w:r>
+        <w:rPr>
+          <w:rFonts w:eastAsia="Georgia" w:cstheme="minorHAnsi"/>
+          <w:sz w:val="36"/>
+          <w:szCs w:val="36"/>
+        </w:rPr>
+        <w:t>fk</w:t>
+      </w:r>
+      <w:proofErr w:type="spellEnd"/>
+      <w:r>
+        <w:rPr>
+          <w:rFonts w:eastAsia="Georgia" w:cstheme="minorHAnsi"/>
+          <w:sz w:val="36"/>
+          <w:szCs w:val="36"/>
+        </w:rPr>
+        <w:t xml:space="preserve"> id, </w:t>
+      </w:r>
+      <w:proofErr w:type="spellStart"/>
+      <w:r>
+        <w:rPr>
+          <w:rFonts w:eastAsia="Georgia" w:cstheme="minorHAnsi"/>
+          <w:sz w:val="36"/>
+          <w:szCs w:val="36"/>
+        </w:rPr>
+        <w:t>driver_id</w:t>
+      </w:r>
+      <w:proofErr w:type="spellEnd"/>
+      <w:r>
+        <w:rPr>
+          <w:rFonts w:eastAsia="Georgia" w:cstheme="minorHAnsi"/>
+          <w:sz w:val="36"/>
+          <w:szCs w:val="36"/>
+        </w:rPr>
+        <w:t xml:space="preserve">, pk id, </w:t>
+      </w:r>
+      <w:proofErr w:type="spellStart"/>
+      <w:r>
+        <w:rPr>
+          <w:rFonts w:eastAsia="Georgia" w:cstheme="minorHAnsi"/>
+          <w:sz w:val="36"/>
+          <w:szCs w:val="36"/>
+        </w:rPr>
+        <w:t>driver_id</w:t>
+      </w:r>
+      <w:proofErr w:type="spellEnd"/>
+      <w:r>
+        <w:rPr>
+          <w:rFonts w:eastAsia="Georgia" w:cstheme="minorHAnsi"/>
+          <w:sz w:val="36"/>
+          <w:szCs w:val="36"/>
+        </w:rPr>
+        <w:t xml:space="preserve"> field.</w:t>
       </w:r>
     </w:p>
     <w:p>
@@ -3711,13 +5237,23 @@
           <w:szCs w:val="36"/>
         </w:rPr>
       </w:pPr>
-      <w:r>
-        <w:rPr>
-          <w:rFonts w:eastAsia="Georgia" w:cstheme="minorHAnsi"/>
-          <w:sz w:val="36"/>
-          <w:szCs w:val="36"/>
-        </w:rPr>
-        <w:t xml:space="preserve">ShiftDetailsServiceTest: </w:t>
+      <w:proofErr w:type="spellStart"/>
+      <w:r>
+        <w:rPr>
+          <w:rFonts w:eastAsia="Georgia" w:cstheme="minorHAnsi"/>
+          <w:sz w:val="36"/>
+          <w:szCs w:val="36"/>
+        </w:rPr>
+        <w:t>ShiftDetailsServiceTest</w:t>
+      </w:r>
+      <w:proofErr w:type="spellEnd"/>
+      <w:r>
+        <w:rPr>
+          <w:rFonts w:eastAsia="Georgia" w:cstheme="minorHAnsi"/>
+          <w:sz w:val="36"/>
+          <w:szCs w:val="36"/>
+        </w:rPr>
+        <w:t xml:space="preserve">: </w:t>
       </w:r>
     </w:p>
     <w:p>
@@ -3786,75 +5322,409 @@
           <w:sz w:val="36"/>
           <w:szCs w:val="36"/>
         </w:rPr>
-        <w:t>thenUpdateShiftDetailsThenreturnUpdateDetailsValues1/2 - test changeShiftDetails method for correct change entity.</w:t>
-      </w:r>
-    </w:p>
-    <w:p>
-      <w:pPr>
-        <w:rPr>
-          <w:rFonts w:eastAsia="Georgia" w:cstheme="minorHAnsi"/>
-          <w:sz w:val="36"/>
-          <w:szCs w:val="36"/>
-        </w:rPr>
-      </w:pPr>
-      <w:r>
-        <w:rPr>
-          <w:rFonts w:eastAsia="Georgia" w:cstheme="minorHAnsi"/>
-          <w:sz w:val="36"/>
-          <w:szCs w:val="36"/>
-        </w:rPr>
-        <w:t>OrderDetailsServicetest:</w:t>
-      </w:r>
-    </w:p>
-    <w:p>
-      <w:pPr>
-        <w:rPr>
-          <w:rFonts w:eastAsia="Georgia" w:cstheme="minorHAnsi"/>
-          <w:sz w:val="36"/>
-          <w:szCs w:val="36"/>
-        </w:rPr>
-      </w:pPr>
-      <w:r>
-        <w:rPr>
-          <w:rFonts w:eastAsia="Georgia" w:cstheme="minorHAnsi"/>
-          <w:sz w:val="36"/>
-          <w:szCs w:val="36"/>
-        </w:rPr>
-        <w:t>whenAllCargoStatusAreDeliveredReturnTrue, whenNotAllCargoStatusAreDeliveredReturnFalse - test orderIsCompleted method on correct work.</w:t>
-      </w:r>
-    </w:p>
-    <w:p>
-      <w:pPr>
-        <w:rPr>
-          <w:rFonts w:eastAsia="Georgia" w:cstheme="minorHAnsi"/>
-          <w:sz w:val="36"/>
-          <w:szCs w:val="36"/>
-        </w:rPr>
-      </w:pPr>
-      <w:r>
-        <w:rPr>
-          <w:rFonts w:eastAsia="Georgia" w:cstheme="minorHAnsi"/>
-          <w:sz w:val="36"/>
-          <w:szCs w:val="36"/>
-        </w:rPr>
-        <w:t>PathDetailsServiceTest:</w:t>
-      </w:r>
-    </w:p>
-    <w:p>
-      <w:pPr>
-        <w:rPr>
-          <w:rFonts w:eastAsia="Georgia" w:cstheme="minorHAnsi"/>
-          <w:sz w:val="36"/>
-          <w:szCs w:val="36"/>
-        </w:rPr>
-      </w:pPr>
-      <w:r>
-        <w:rPr>
-          <w:rFonts w:eastAsia="Georgia" w:cstheme="minorHAnsi"/>
-          <w:sz w:val="36"/>
-          <w:szCs w:val="36"/>
-        </w:rPr>
-        <w:t>returnSamePathOfWaypointAsExpected1/5 - add wapoints to getPath method and result path should equals expected path that has been calculated before.</w:t>
+        <w:t xml:space="preserve">thenUpdateShiftDetailsThenreturnUpdateDetailsValues1/2 - test </w:t>
+      </w:r>
+      <w:proofErr w:type="spellStart"/>
+      <w:r>
+        <w:rPr>
+          <w:rFonts w:eastAsia="Georgia" w:cstheme="minorHAnsi"/>
+          <w:sz w:val="36"/>
+          <w:szCs w:val="36"/>
+        </w:rPr>
+        <w:t>changeShiftDetails</w:t>
+      </w:r>
+      <w:proofErr w:type="spellEnd"/>
+      <w:r>
+        <w:rPr>
+          <w:rFonts w:eastAsia="Georgia" w:cstheme="minorHAnsi"/>
+          <w:sz w:val="36"/>
+          <w:szCs w:val="36"/>
+        </w:rPr>
+        <w:t xml:space="preserve"> method for correct change entity.</w:t>
+      </w:r>
+    </w:p>
+    <w:p>
+      <w:pPr>
+        <w:rPr>
+          <w:rFonts w:eastAsia="Georgia" w:cstheme="minorHAnsi"/>
+          <w:sz w:val="36"/>
+          <w:szCs w:val="36"/>
+        </w:rPr>
+      </w:pPr>
+      <w:proofErr w:type="spellStart"/>
+      <w:r>
+        <w:rPr>
+          <w:rFonts w:eastAsia="Georgia" w:cstheme="minorHAnsi"/>
+          <w:sz w:val="36"/>
+          <w:szCs w:val="36"/>
+        </w:rPr>
+        <w:t>OrderDetailsServicetest</w:t>
+      </w:r>
+      <w:proofErr w:type="spellEnd"/>
+      <w:r>
+        <w:rPr>
+          <w:rFonts w:eastAsia="Georgia" w:cstheme="minorHAnsi"/>
+          <w:sz w:val="36"/>
+          <w:szCs w:val="36"/>
+        </w:rPr>
+        <w:t>:</w:t>
+      </w:r>
+    </w:p>
+    <w:p>
+      <w:pPr>
+        <w:rPr>
+          <w:rFonts w:eastAsia="Georgia" w:cstheme="minorHAnsi"/>
+          <w:sz w:val="36"/>
+          <w:szCs w:val="36"/>
+        </w:rPr>
+      </w:pPr>
+      <w:proofErr w:type="spellStart"/>
+      <w:r>
+        <w:rPr>
+          <w:rFonts w:eastAsia="Georgia" w:cstheme="minorHAnsi"/>
+          <w:sz w:val="36"/>
+          <w:szCs w:val="36"/>
+        </w:rPr>
+        <w:t>whenAllCargoStatusAreDeliveredReturnTrue</w:t>
+      </w:r>
+      <w:proofErr w:type="spellEnd"/>
+      <w:r>
+        <w:rPr>
+          <w:rFonts w:eastAsia="Georgia" w:cstheme="minorHAnsi"/>
+          <w:sz w:val="36"/>
+          <w:szCs w:val="36"/>
+        </w:rPr>
+        <w:t xml:space="preserve">, </w:t>
+      </w:r>
+      <w:proofErr w:type="spellStart"/>
+      <w:r>
+        <w:rPr>
+          <w:rFonts w:eastAsia="Georgia" w:cstheme="minorHAnsi"/>
+          <w:sz w:val="36"/>
+          <w:szCs w:val="36"/>
+        </w:rPr>
+        <w:t>whenNotAllCargoStatusAreDeliveredReturnFalse</w:t>
+      </w:r>
+      <w:proofErr w:type="spellEnd"/>
+      <w:r>
+        <w:rPr>
+          <w:rFonts w:eastAsia="Georgia" w:cstheme="minorHAnsi"/>
+          <w:sz w:val="36"/>
+          <w:szCs w:val="36"/>
+        </w:rPr>
+        <w:t xml:space="preserve"> - test </w:t>
+      </w:r>
+      <w:proofErr w:type="spellStart"/>
+      <w:r>
+        <w:rPr>
+          <w:rFonts w:eastAsia="Georgia" w:cstheme="minorHAnsi"/>
+          <w:sz w:val="36"/>
+          <w:szCs w:val="36"/>
+        </w:rPr>
+        <w:t>orderIsCompleted</w:t>
+      </w:r>
+      <w:proofErr w:type="spellEnd"/>
+      <w:r>
+        <w:rPr>
+          <w:rFonts w:eastAsia="Georgia" w:cstheme="minorHAnsi"/>
+          <w:sz w:val="36"/>
+          <w:szCs w:val="36"/>
+        </w:rPr>
+        <w:t xml:space="preserve"> method on correct work.</w:t>
+      </w:r>
+    </w:p>
+    <w:p>
+      <w:pPr>
+        <w:rPr>
+          <w:rFonts w:eastAsia="Georgia" w:cstheme="minorHAnsi"/>
+          <w:sz w:val="36"/>
+          <w:szCs w:val="36"/>
+        </w:rPr>
+      </w:pPr>
+      <w:r>
+        <w:rPr>
+          <w:rFonts w:eastAsia="Georgia" w:cstheme="minorHAnsi"/>
+          <w:sz w:val="36"/>
+          <w:szCs w:val="36"/>
+        </w:rPr>
+        <w:t xml:space="preserve">givenDriverId_whenOrderDetailsExist_thenReturnedDTOBeEqualsToExpectedDTO – test </w:t>
+      </w:r>
+      <w:proofErr w:type="spellStart"/>
+      <w:r>
+        <w:rPr>
+          <w:rFonts w:eastAsia="Georgia" w:cstheme="minorHAnsi"/>
+          <w:sz w:val="36"/>
+          <w:szCs w:val="36"/>
+        </w:rPr>
+        <w:t>readOrderDetails</w:t>
+      </w:r>
+      <w:proofErr w:type="spellEnd"/>
+      <w:r>
+        <w:rPr>
+          <w:rFonts w:eastAsia="Georgia" w:cstheme="minorHAnsi"/>
+          <w:sz w:val="36"/>
+          <w:szCs w:val="36"/>
+        </w:rPr>
+        <w:t xml:space="preserve"> method </w:t>
+      </w:r>
+      <w:proofErr w:type="gramStart"/>
+      <w:r>
+        <w:rPr>
+          <w:rFonts w:eastAsia="Georgia" w:cstheme="minorHAnsi"/>
+          <w:sz w:val="36"/>
+          <w:szCs w:val="36"/>
+        </w:rPr>
+        <w:t>work</w:t>
+      </w:r>
+      <w:proofErr w:type="gramEnd"/>
+      <w:r>
+        <w:rPr>
+          <w:rFonts w:eastAsia="Georgia" w:cstheme="minorHAnsi"/>
+          <w:sz w:val="36"/>
+          <w:szCs w:val="36"/>
+        </w:rPr>
+        <w:t xml:space="preserve"> correct and return correct values.</w:t>
+      </w:r>
+    </w:p>
+    <w:p>
+      <w:pPr>
+        <w:rPr>
+          <w:rFonts w:eastAsia="Georgia" w:cstheme="minorHAnsi"/>
+          <w:sz w:val="36"/>
+          <w:szCs w:val="36"/>
+        </w:rPr>
+      </w:pPr>
+      <w:proofErr w:type="spellStart"/>
+      <w:r>
+        <w:rPr>
+          <w:rFonts w:eastAsia="Georgia" w:cstheme="minorHAnsi"/>
+          <w:sz w:val="36"/>
+          <w:szCs w:val="36"/>
+        </w:rPr>
+        <w:t>givenDriverId_whenOrderDetailsNot_exist_thenReturnNull</w:t>
+      </w:r>
+      <w:proofErr w:type="spellEnd"/>
+      <w:r>
+        <w:rPr>
+          <w:rFonts w:eastAsia="Georgia" w:cstheme="minorHAnsi"/>
+          <w:sz w:val="36"/>
+          <w:szCs w:val="36"/>
+        </w:rPr>
+        <w:t xml:space="preserve"> – test what if order details for driver not exist method return null.</w:t>
+      </w:r>
+    </w:p>
+    <w:p>
+      <w:pPr>
+        <w:rPr>
+          <w:rFonts w:eastAsia="Georgia" w:cstheme="minorHAnsi"/>
+          <w:sz w:val="36"/>
+          <w:szCs w:val="36"/>
+        </w:rPr>
+      </w:pPr>
+      <w:r>
+        <w:rPr>
+          <w:rFonts w:eastAsia="Georgia" w:cstheme="minorHAnsi"/>
+          <w:sz w:val="36"/>
+          <w:szCs w:val="36"/>
+        </w:rPr>
+        <w:t>givenDriverIDAndCargoIds_whenOrderCompleted_thenShiftDetailsStatusAndCargoStatusEqualsToUpdatedValues,</w:t>
+      </w:r>
+    </w:p>
+    <w:p>
+      <w:pPr>
+        <w:rPr>
+          <w:rFonts w:eastAsia="Georgia" w:cstheme="minorHAnsi"/>
+          <w:sz w:val="36"/>
+          <w:szCs w:val="36"/>
+        </w:rPr>
+      </w:pPr>
+      <w:r>
+        <w:rPr>
+          <w:rFonts w:eastAsia="Georgia" w:cstheme="minorHAnsi"/>
+          <w:sz w:val="36"/>
+          <w:szCs w:val="36"/>
+        </w:rPr>
+        <w:t>givenDriverIDAndCarogIDs_whenOrderNot/Completed_thenShiftDetailsStatusAndCargoStatusNot/</w:t>
+      </w:r>
+      <w:proofErr w:type="gramStart"/>
+      <w:r>
+        <w:rPr>
+          <w:rFonts w:eastAsia="Georgia" w:cstheme="minorHAnsi"/>
+          <w:sz w:val="36"/>
+          <w:szCs w:val="36"/>
+        </w:rPr>
+        <w:t>EqualsToUpdated(</w:t>
+      </w:r>
+      <w:proofErr w:type="gramEnd"/>
+      <w:r>
+        <w:rPr>
+          <w:rFonts w:eastAsia="Georgia" w:cstheme="minorHAnsi"/>
+          <w:sz w:val="36"/>
+          <w:szCs w:val="36"/>
+        </w:rPr>
+        <w:t xml:space="preserve">Past)Values  - test </w:t>
+      </w:r>
+      <w:proofErr w:type="spellStart"/>
+      <w:r>
+        <w:rPr>
+          <w:rFonts w:eastAsia="Georgia" w:cstheme="minorHAnsi"/>
+          <w:sz w:val="36"/>
+          <w:szCs w:val="36"/>
+        </w:rPr>
+        <w:t>updateOrderByCargoStatus</w:t>
+      </w:r>
+      <w:proofErr w:type="spellEnd"/>
+      <w:r>
+        <w:rPr>
+          <w:rFonts w:eastAsia="Georgia" w:cstheme="minorHAnsi"/>
+          <w:sz w:val="36"/>
+          <w:szCs w:val="36"/>
+        </w:rPr>
+        <w:t xml:space="preserve"> work correct and set driver status and cargo status properly</w:t>
+      </w:r>
+    </w:p>
+    <w:p>
+      <w:pPr>
+        <w:rPr>
+          <w:rFonts w:eastAsia="Georgia" w:cstheme="minorHAnsi"/>
+          <w:sz w:val="36"/>
+          <w:szCs w:val="36"/>
+        </w:rPr>
+      </w:pPr>
+      <w:r>
+        <w:rPr>
+          <w:rFonts w:eastAsia="Georgia" w:cstheme="minorHAnsi"/>
+          <w:sz w:val="36"/>
+          <w:szCs w:val="36"/>
+        </w:rPr>
+        <w:t>givenDriverIdAndOrderID_</w:t>
+      </w:r>
+      <w:proofErr w:type="gramStart"/>
+      <w:r>
+        <w:rPr>
+          <w:rFonts w:eastAsia="Georgia" w:cstheme="minorHAnsi"/>
+          <w:sz w:val="36"/>
+          <w:szCs w:val="36"/>
+        </w:rPr>
+        <w:t>thenRemainingPathAndTime(</w:t>
+      </w:r>
+      <w:proofErr w:type="gramEnd"/>
+      <w:r>
+        <w:rPr>
+          <w:rFonts w:eastAsia="Georgia" w:cstheme="minorHAnsi"/>
+          <w:sz w:val="36"/>
+          <w:szCs w:val="36"/>
+        </w:rPr>
+        <w:t xml:space="preserve">Not)Equals(Past)NewValues – test </w:t>
+      </w:r>
+      <w:proofErr w:type="spellStart"/>
+      <w:r>
+        <w:rPr>
+          <w:rFonts w:eastAsia="Georgia" w:cstheme="minorHAnsi"/>
+          <w:sz w:val="36"/>
+          <w:szCs w:val="36"/>
+        </w:rPr>
+        <w:t>changeCity</w:t>
+      </w:r>
+      <w:proofErr w:type="spellEnd"/>
+      <w:r>
+        <w:rPr>
+          <w:rFonts w:eastAsia="Georgia" w:cstheme="minorHAnsi"/>
+          <w:sz w:val="36"/>
+          <w:szCs w:val="36"/>
+        </w:rPr>
+        <w:t xml:space="preserve"> method for change values of </w:t>
+      </w:r>
+      <w:proofErr w:type="spellStart"/>
+      <w:r>
+        <w:rPr>
+          <w:rFonts w:eastAsia="Georgia" w:cstheme="minorHAnsi"/>
+          <w:sz w:val="36"/>
+          <w:szCs w:val="36"/>
+        </w:rPr>
+        <w:t>orderDetails</w:t>
+      </w:r>
+      <w:proofErr w:type="spellEnd"/>
+    </w:p>
+    <w:p>
+      <w:pPr>
+        <w:rPr>
+          <w:rFonts w:eastAsia="Georgia" w:cstheme="minorHAnsi"/>
+          <w:sz w:val="36"/>
+          <w:szCs w:val="36"/>
+        </w:rPr>
+      </w:pPr>
+      <w:proofErr w:type="spellStart"/>
+      <w:r>
+        <w:rPr>
+          <w:rFonts w:eastAsia="Georgia" w:cstheme="minorHAnsi"/>
+          <w:sz w:val="36"/>
+          <w:szCs w:val="36"/>
+        </w:rPr>
+        <w:lastRenderedPageBreak/>
+        <w:t>PathDetailsServiceTest</w:t>
+      </w:r>
+      <w:proofErr w:type="spellEnd"/>
+      <w:r>
+        <w:rPr>
+          <w:rFonts w:eastAsia="Georgia" w:cstheme="minorHAnsi"/>
+          <w:sz w:val="36"/>
+          <w:szCs w:val="36"/>
+        </w:rPr>
+        <w:t>:</w:t>
+      </w:r>
+    </w:p>
+    <w:p>
+      <w:pPr>
+        <w:rPr>
+          <w:rFonts w:eastAsia="Georgia" w:cstheme="minorHAnsi"/>
+          <w:sz w:val="36"/>
+          <w:szCs w:val="36"/>
+        </w:rPr>
+      </w:pPr>
+      <w:r>
+        <w:rPr>
+          <w:rFonts w:eastAsia="Georgia" w:cstheme="minorHAnsi"/>
+          <w:sz w:val="36"/>
+          <w:szCs w:val="36"/>
+        </w:rPr>
+        <w:t xml:space="preserve">returnSamePathOfWaypointAsExpected1/5 - add </w:t>
+      </w:r>
+      <w:proofErr w:type="spellStart"/>
+      <w:r>
+        <w:rPr>
+          <w:rFonts w:eastAsia="Georgia" w:cstheme="minorHAnsi"/>
+          <w:sz w:val="36"/>
+          <w:szCs w:val="36"/>
+        </w:rPr>
+        <w:t>wapoints</w:t>
+      </w:r>
+      <w:proofErr w:type="spellEnd"/>
+      <w:r>
+        <w:rPr>
+          <w:rFonts w:eastAsia="Georgia" w:cstheme="minorHAnsi"/>
+          <w:sz w:val="36"/>
+          <w:szCs w:val="36"/>
+        </w:rPr>
+        <w:t xml:space="preserve"> to </w:t>
+      </w:r>
+      <w:proofErr w:type="spellStart"/>
+      <w:r>
+        <w:rPr>
+          <w:rFonts w:eastAsia="Georgia" w:cstheme="minorHAnsi"/>
+          <w:sz w:val="36"/>
+          <w:szCs w:val="36"/>
+        </w:rPr>
+        <w:t>getPath</w:t>
+      </w:r>
+      <w:proofErr w:type="spellEnd"/>
+      <w:r>
+        <w:rPr>
+          <w:rFonts w:eastAsia="Georgia" w:cstheme="minorHAnsi"/>
+          <w:sz w:val="36"/>
+          <w:szCs w:val="36"/>
+        </w:rPr>
+        <w:t xml:space="preserve"> method and result path should equals expected path that has been calculated before.</w:t>
       </w:r>
     </w:p>
     <w:p>
@@ -3916,6 +5786,203 @@
           <w:szCs w:val="36"/>
         </w:rPr>
       </w:pPr>
+      <w:proofErr w:type="spellStart"/>
+      <w:r>
+        <w:rPr>
+          <w:rFonts w:eastAsia="Georgia" w:cstheme="minorHAnsi"/>
+          <w:sz w:val="36"/>
+          <w:szCs w:val="36"/>
+        </w:rPr>
+        <w:t>PathParserTest</w:t>
+      </w:r>
+      <w:proofErr w:type="spellEnd"/>
+      <w:r>
+        <w:rPr>
+          <w:rFonts w:eastAsia="Georgia" w:cstheme="minorHAnsi"/>
+          <w:sz w:val="36"/>
+          <w:szCs w:val="36"/>
+        </w:rPr>
+        <w:t>:</w:t>
+      </w:r>
+    </w:p>
+    <w:p>
+      <w:pPr>
+        <w:rPr>
+          <w:rFonts w:eastAsia="Georgia" w:cstheme="minorHAnsi"/>
+          <w:sz w:val="36"/>
+          <w:szCs w:val="36"/>
+        </w:rPr>
+      </w:pPr>
+      <w:r>
+        <w:rPr>
+          <w:rFonts w:eastAsia="Georgia" w:cstheme="minorHAnsi"/>
+          <w:sz w:val="36"/>
+          <w:szCs w:val="36"/>
+        </w:rPr>
+        <w:t xml:space="preserve">whenParseListThenReturnRightString1/2, whenParseListThenReturnWrongString1, </w:t>
+      </w:r>
+      <w:proofErr w:type="spellStart"/>
+      <w:r>
+        <w:rPr>
+          <w:rFonts w:eastAsia="Georgia" w:cstheme="minorHAnsi"/>
+          <w:sz w:val="36"/>
+          <w:szCs w:val="36"/>
+        </w:rPr>
+        <w:t>whenParseEmptyListThenReturnEmptyString</w:t>
+      </w:r>
+      <w:proofErr w:type="spellEnd"/>
+      <w:r>
+        <w:rPr>
+          <w:rFonts w:eastAsia="Georgia" w:cstheme="minorHAnsi"/>
+          <w:sz w:val="36"/>
+          <w:szCs w:val="36"/>
+        </w:rPr>
+        <w:t xml:space="preserve"> - test </w:t>
+      </w:r>
+      <w:proofErr w:type="spellStart"/>
+      <w:r>
+        <w:rPr>
+          <w:rFonts w:eastAsia="Georgia" w:cstheme="minorHAnsi"/>
+          <w:sz w:val="36"/>
+          <w:szCs w:val="36"/>
+        </w:rPr>
+        <w:t>parseLongListToString</w:t>
+      </w:r>
+      <w:proofErr w:type="spellEnd"/>
+      <w:r>
+        <w:rPr>
+          <w:rFonts w:eastAsia="Georgia" w:cstheme="minorHAnsi"/>
+          <w:sz w:val="36"/>
+          <w:szCs w:val="36"/>
+        </w:rPr>
+        <w:t xml:space="preserve"> on correct parse.</w:t>
+      </w:r>
+    </w:p>
+    <w:p>
+      <w:pPr>
+        <w:rPr>
+          <w:rFonts w:eastAsia="Georgia" w:cstheme="minorHAnsi"/>
+          <w:sz w:val="36"/>
+          <w:szCs w:val="36"/>
+        </w:rPr>
+      </w:pPr>
+      <w:r>
+        <w:rPr>
+          <w:rFonts w:eastAsia="Georgia" w:cstheme="minorHAnsi"/>
+          <w:sz w:val="36"/>
+          <w:szCs w:val="36"/>
+        </w:rPr>
+        <w:t xml:space="preserve">whenParseSringThenReturnRightPreetyPath1/2 - test </w:t>
+      </w:r>
+      <w:proofErr w:type="spellStart"/>
+      <w:r>
+        <w:rPr>
+          <w:rFonts w:eastAsia="Georgia" w:cstheme="minorHAnsi"/>
+          <w:sz w:val="36"/>
+          <w:szCs w:val="36"/>
+        </w:rPr>
+        <w:t>toPrettyPath</w:t>
+      </w:r>
+      <w:proofErr w:type="spellEnd"/>
+      <w:r>
+        <w:rPr>
+          <w:rFonts w:eastAsia="Georgia" w:cstheme="minorHAnsi"/>
+          <w:sz w:val="36"/>
+          <w:szCs w:val="36"/>
+        </w:rPr>
+        <w:t xml:space="preserve"> method correct work.</w:t>
+      </w:r>
+    </w:p>
+    <w:p>
+      <w:pPr>
+        <w:rPr>
+          <w:rFonts w:eastAsia="Georgia" w:cstheme="minorHAnsi"/>
+          <w:sz w:val="36"/>
+          <w:szCs w:val="36"/>
+        </w:rPr>
+      </w:pPr>
+      <w:proofErr w:type="spellStart"/>
+      <w:r>
+        <w:rPr>
+          <w:rFonts w:eastAsia="Georgia" w:cstheme="minorHAnsi"/>
+          <w:sz w:val="36"/>
+          <w:szCs w:val="36"/>
+        </w:rPr>
+        <w:t>whenParseEmptyStringThenThrowException</w:t>
+      </w:r>
+      <w:proofErr w:type="spellEnd"/>
+      <w:r>
+        <w:rPr>
+          <w:rFonts w:eastAsia="Georgia" w:cstheme="minorHAnsi"/>
+          <w:sz w:val="36"/>
+          <w:szCs w:val="36"/>
+        </w:rPr>
+        <w:t xml:space="preserve">, </w:t>
+      </w:r>
+      <w:proofErr w:type="spellStart"/>
+      <w:r>
+        <w:rPr>
+          <w:rFonts w:eastAsia="Georgia" w:cstheme="minorHAnsi"/>
+          <w:sz w:val="36"/>
+          <w:szCs w:val="36"/>
+        </w:rPr>
+        <w:t>whenParseUncorrectStringThenThrowException</w:t>
+      </w:r>
+      <w:proofErr w:type="spellEnd"/>
+      <w:r>
+        <w:rPr>
+          <w:rFonts w:eastAsia="Georgia" w:cstheme="minorHAnsi"/>
+          <w:sz w:val="36"/>
+          <w:szCs w:val="36"/>
+        </w:rPr>
+        <w:t xml:space="preserve"> - test </w:t>
+      </w:r>
+      <w:proofErr w:type="spellStart"/>
+      <w:r>
+        <w:rPr>
+          <w:rFonts w:eastAsia="Georgia" w:cstheme="minorHAnsi"/>
+          <w:sz w:val="36"/>
+          <w:szCs w:val="36"/>
+        </w:rPr>
+        <w:t>parseStringToLongList</w:t>
+      </w:r>
+      <w:proofErr w:type="spellEnd"/>
+      <w:r>
+        <w:rPr>
+          <w:rFonts w:eastAsia="Georgia" w:cstheme="minorHAnsi"/>
+          <w:sz w:val="36"/>
+          <w:szCs w:val="36"/>
+        </w:rPr>
+        <w:t xml:space="preserve"> throw </w:t>
+      </w:r>
+      <w:proofErr w:type="spellStart"/>
+      <w:r>
+        <w:rPr>
+          <w:rFonts w:eastAsia="Georgia" w:cstheme="minorHAnsi"/>
+          <w:sz w:val="36"/>
+          <w:szCs w:val="36"/>
+        </w:rPr>
+        <w:t>PathParseException</w:t>
+      </w:r>
+      <w:proofErr w:type="spellEnd"/>
+      <w:r>
+        <w:rPr>
+          <w:rFonts w:eastAsia="Georgia" w:cstheme="minorHAnsi"/>
+          <w:sz w:val="36"/>
+          <w:szCs w:val="36"/>
+        </w:rPr>
+        <w:t xml:space="preserve">, if string empty or string </w:t>
+      </w:r>
+      <w:proofErr w:type="spellStart"/>
+      <w:r>
+        <w:rPr>
+          <w:rFonts w:eastAsia="Georgia" w:cstheme="minorHAnsi"/>
+          <w:sz w:val="36"/>
+          <w:szCs w:val="36"/>
+        </w:rPr>
+        <w:t>uncorrect</w:t>
+      </w:r>
+      <w:proofErr w:type="spellEnd"/>
     </w:p>
     <w:p>
       <w:pPr>
@@ -3932,168 +5999,201 @@
           <w:szCs w:val="36"/>
         </w:rPr>
         <w:lastRenderedPageBreak/>
-        <w:t>PathParserTest:</w:t>
-      </w:r>
-    </w:p>
-    <w:p>
-      <w:pPr>
-        <w:rPr>
-          <w:rFonts w:eastAsia="Georgia" w:cstheme="minorHAnsi"/>
-          <w:sz w:val="36"/>
-          <w:szCs w:val="36"/>
-        </w:rPr>
-      </w:pPr>
-      <w:r>
-        <w:rPr>
-          <w:rFonts w:eastAsia="Georgia" w:cstheme="minorHAnsi"/>
-          <w:sz w:val="36"/>
-          <w:szCs w:val="36"/>
-        </w:rPr>
-        <w:t>whenParseListThenReturnRightString1/2, whenParseListThenReturnWrongString1, whenParseEmptyListThenReturnEmptyString - test parseLongListToString on correct parse.</w:t>
-      </w:r>
-    </w:p>
-    <w:p>
-      <w:pPr>
-        <w:rPr>
-          <w:rFonts w:eastAsia="Georgia" w:cstheme="minorHAnsi"/>
-          <w:sz w:val="36"/>
-          <w:szCs w:val="36"/>
-        </w:rPr>
-      </w:pPr>
-      <w:r>
-        <w:rPr>
-          <w:rFonts w:eastAsia="Georgia" w:cstheme="minorHAnsi"/>
-          <w:sz w:val="36"/>
-          <w:szCs w:val="36"/>
-        </w:rPr>
-        <w:t>whenParseSringThenReturnRightPreetyPath1/2 - test toPrettyPath method correct work.</w:t>
-      </w:r>
-    </w:p>
-    <w:p>
-      <w:pPr>
-        <w:rPr>
-          <w:rFonts w:eastAsia="Georgia" w:cstheme="minorHAnsi"/>
-          <w:sz w:val="36"/>
-          <w:szCs w:val="36"/>
-        </w:rPr>
-      </w:pPr>
-      <w:r>
-        <w:rPr>
-          <w:rFonts w:eastAsia="Georgia" w:cstheme="minorHAnsi"/>
-          <w:sz w:val="36"/>
-          <w:szCs w:val="36"/>
-        </w:rPr>
-        <w:t>whenParseEmptyStringThenThrowException, whenParseUncorrectStringThenThrowException - test parseStringToLongList throw PathParseException, if string empty or string uncorrect</w:t>
-      </w:r>
-    </w:p>
-    <w:p>
-      <w:pPr>
-        <w:rPr>
-          <w:rFonts w:eastAsia="Georgia" w:cstheme="minorHAnsi"/>
-          <w:sz w:val="36"/>
-          <w:szCs w:val="36"/>
-        </w:rPr>
-      </w:pPr>
-      <w:r>
-        <w:rPr>
-          <w:rFonts w:eastAsia="Georgia" w:cstheme="minorHAnsi"/>
-          <w:sz w:val="36"/>
-          <w:szCs w:val="36"/>
-        </w:rPr>
-        <w:t>whenParseStringThenReturnRightList1/2, whenParseStringThenReturnWrongList1 - test parseStringToLongList to correct parse.</w:t>
-      </w:r>
-    </w:p>
-    <w:p>
-      <w:pPr>
-        <w:rPr>
-          <w:rFonts w:eastAsia="Georgia" w:cstheme="minorHAnsi"/>
-          <w:sz w:val="36"/>
-          <w:szCs w:val="36"/>
-        </w:rPr>
-      </w:pPr>
-      <w:r>
-        <w:rPr>
-          <w:rFonts w:eastAsia="Georgia" w:cstheme="minorHAnsi"/>
-          <w:sz w:val="36"/>
-          <w:szCs w:val="36"/>
-        </w:rPr>
-        <w:t xml:space="preserve">DateTimeServiceTest: </w:t>
-      </w:r>
-    </w:p>
-    <w:p>
-      <w:pPr>
-        <w:rPr>
-          <w:rFonts w:eastAsia="Georgia" w:cstheme="minorHAnsi"/>
-          <w:sz w:val="36"/>
-          <w:szCs w:val="36"/>
-        </w:rPr>
-      </w:pPr>
-      <w:r>
-        <w:rPr>
-          <w:rFonts w:eastAsia="Georgia" w:cstheme="minorHAnsi"/>
-          <w:sz w:val="36"/>
-          <w:szCs w:val="36"/>
-        </w:rPr>
-        <w:t>whenBeforeAndOfMounthRemainsOneDay_thenReturnTwentyFour, whenBeforeAndOfMounthRemainsOneHour_thenReturnOne – test that method calculateTimeUntilEndOfMonth() work correct.</w:t>
-      </w:r>
-    </w:p>
-    <w:p>
-      <w:pPr>
-        <w:rPr>
-          <w:rFonts w:eastAsia="Georgia" w:cstheme="minorHAnsi"/>
-          <w:sz w:val="36"/>
-          <w:szCs w:val="36"/>
-        </w:rPr>
-      </w:pPr>
-      <w:r>
-        <w:rPr>
-          <w:rFonts w:eastAsia="Georgia" w:cstheme="minorHAnsi"/>
-          <w:sz w:val="36"/>
-          <w:szCs w:val="36"/>
-        </w:rPr>
-        <w:t>cornInRefreshWorkedHoursMethodWorkAsNeeded – test that cron expression in @Sheduled method is correct.</w:t>
-      </w:r>
-    </w:p>
-    <w:p>
-      <w:pPr>
-        <w:rPr>
-          <w:rFonts w:eastAsia="Georgia" w:cstheme="minorHAnsi"/>
-          <w:b/>
-          <w:bCs/>
-          <w:sz w:val="36"/>
-          <w:szCs w:val="36"/>
-        </w:rPr>
-      </w:pPr>
-      <w:r>
-        <w:rPr>
-          <w:rFonts w:eastAsia="Georgia" w:cstheme="minorHAnsi"/>
-          <w:b/>
-          <w:bCs/>
-          <w:sz w:val="36"/>
-          <w:szCs w:val="36"/>
-        </w:rPr>
-        <w:br w:type="page"/>
-      </w:r>
-    </w:p>
-    <w:p>
-      <w:pPr>
-        <w:rPr>
-          <w:rFonts w:eastAsia="Georgia" w:cstheme="minorHAnsi"/>
-          <w:b/>
-          <w:bCs/>
-          <w:sz w:val="36"/>
-          <w:szCs w:val="36"/>
-        </w:rPr>
-      </w:pPr>
-      <w:r>
-        <w:rPr>
-          <w:rFonts w:eastAsia="Georgia" w:cstheme="minorHAnsi"/>
-          <w:b/>
-          <w:bCs/>
-          <w:sz w:val="36"/>
-          <w:szCs w:val="36"/>
-        </w:rPr>
-        <w:lastRenderedPageBreak/>
+        <w:t xml:space="preserve">whenParseStringThenReturnRightList1/2, whenParseStringThenReturnWrongList1 - test </w:t>
+      </w:r>
+      <w:proofErr w:type="spellStart"/>
+      <w:r>
+        <w:rPr>
+          <w:rFonts w:eastAsia="Georgia" w:cstheme="minorHAnsi"/>
+          <w:sz w:val="36"/>
+          <w:szCs w:val="36"/>
+        </w:rPr>
+        <w:t>parseStringToLongList</w:t>
+      </w:r>
+      <w:proofErr w:type="spellEnd"/>
+      <w:r>
+        <w:rPr>
+          <w:rFonts w:eastAsia="Georgia" w:cstheme="minorHAnsi"/>
+          <w:sz w:val="36"/>
+          <w:szCs w:val="36"/>
+        </w:rPr>
+        <w:t xml:space="preserve"> to correct parse.</w:t>
+      </w:r>
+    </w:p>
+    <w:p>
+      <w:pPr>
+        <w:rPr>
+          <w:rFonts w:eastAsia="Georgia" w:cstheme="minorHAnsi"/>
+          <w:sz w:val="36"/>
+          <w:szCs w:val="36"/>
+        </w:rPr>
+      </w:pPr>
+      <w:proofErr w:type="spellStart"/>
+      <w:r>
+        <w:rPr>
+          <w:rFonts w:eastAsia="Georgia" w:cstheme="minorHAnsi"/>
+          <w:sz w:val="36"/>
+          <w:szCs w:val="36"/>
+        </w:rPr>
+        <w:t>DateTimeServiceTest</w:t>
+      </w:r>
+      <w:proofErr w:type="spellEnd"/>
+      <w:r>
+        <w:rPr>
+          <w:rFonts w:eastAsia="Georgia" w:cstheme="minorHAnsi"/>
+          <w:sz w:val="36"/>
+          <w:szCs w:val="36"/>
+        </w:rPr>
+        <w:t xml:space="preserve">: </w:t>
+      </w:r>
+    </w:p>
+    <w:p>
+      <w:pPr>
+        <w:rPr>
+          <w:rFonts w:eastAsia="Georgia" w:cstheme="minorHAnsi"/>
+          <w:sz w:val="36"/>
+          <w:szCs w:val="36"/>
+        </w:rPr>
+      </w:pPr>
+      <w:proofErr w:type="spellStart"/>
+      <w:r>
+        <w:rPr>
+          <w:rFonts w:eastAsia="Georgia" w:cstheme="minorHAnsi"/>
+          <w:sz w:val="36"/>
+          <w:szCs w:val="36"/>
+        </w:rPr>
+        <w:t>whenBeforeAndOfMounthRemainsOneDay_thenReturnTwentyFour</w:t>
+      </w:r>
+      <w:proofErr w:type="spellEnd"/>
+      <w:r>
+        <w:rPr>
+          <w:rFonts w:eastAsia="Georgia" w:cstheme="minorHAnsi"/>
+          <w:sz w:val="36"/>
+          <w:szCs w:val="36"/>
+        </w:rPr>
+        <w:t xml:space="preserve">, </w:t>
+      </w:r>
+      <w:proofErr w:type="spellStart"/>
+      <w:r>
+        <w:rPr>
+          <w:rFonts w:eastAsia="Georgia" w:cstheme="minorHAnsi"/>
+          <w:sz w:val="36"/>
+          <w:szCs w:val="36"/>
+        </w:rPr>
+        <w:t>whenBeforeAndOfMounthRemainsOneHour_thenReturnOne</w:t>
+      </w:r>
+      <w:proofErr w:type="spellEnd"/>
+      <w:r>
+        <w:rPr>
+          <w:rFonts w:eastAsia="Georgia" w:cstheme="minorHAnsi"/>
+          <w:sz w:val="36"/>
+          <w:szCs w:val="36"/>
+        </w:rPr>
+        <w:t xml:space="preserve"> – test that method </w:t>
+      </w:r>
+      <w:proofErr w:type="spellStart"/>
+      <w:proofErr w:type="gramStart"/>
+      <w:r>
+        <w:rPr>
+          <w:rFonts w:eastAsia="Georgia" w:cstheme="minorHAnsi"/>
+          <w:sz w:val="36"/>
+          <w:szCs w:val="36"/>
+        </w:rPr>
+        <w:t>calculateTimeUntilEndOfMonth</w:t>
+      </w:r>
+      <w:proofErr w:type="spellEnd"/>
+      <w:r>
+        <w:rPr>
+          <w:rFonts w:eastAsia="Georgia" w:cstheme="minorHAnsi"/>
+          <w:sz w:val="36"/>
+          <w:szCs w:val="36"/>
+        </w:rPr>
+        <w:t>(</w:t>
+      </w:r>
+      <w:proofErr w:type="gramEnd"/>
+      <w:r>
+        <w:rPr>
+          <w:rFonts w:eastAsia="Georgia" w:cstheme="minorHAnsi"/>
+          <w:sz w:val="36"/>
+          <w:szCs w:val="36"/>
+        </w:rPr>
+        <w:t>) work correct.</w:t>
+      </w:r>
+    </w:p>
+    <w:p>
+      <w:pPr>
+        <w:rPr>
+          <w:rFonts w:eastAsia="Georgia" w:cstheme="minorHAnsi"/>
+          <w:sz w:val="36"/>
+          <w:szCs w:val="36"/>
+        </w:rPr>
+      </w:pPr>
+      <w:proofErr w:type="spellStart"/>
+      <w:r>
+        <w:rPr>
+          <w:rFonts w:eastAsia="Georgia" w:cstheme="minorHAnsi"/>
+          <w:sz w:val="36"/>
+          <w:szCs w:val="36"/>
+        </w:rPr>
+        <w:t>cornInRefreshWorkedHoursMethodWorkAsNeeded</w:t>
+      </w:r>
+      <w:proofErr w:type="spellEnd"/>
+      <w:r>
+        <w:rPr>
+          <w:rFonts w:eastAsia="Georgia" w:cstheme="minorHAnsi"/>
+          <w:sz w:val="36"/>
+          <w:szCs w:val="36"/>
+        </w:rPr>
+        <w:t xml:space="preserve"> – test that </w:t>
+      </w:r>
+      <w:proofErr w:type="spellStart"/>
+      <w:r>
+        <w:rPr>
+          <w:rFonts w:eastAsia="Georgia" w:cstheme="minorHAnsi"/>
+          <w:sz w:val="36"/>
+          <w:szCs w:val="36"/>
+        </w:rPr>
+        <w:t>cron</w:t>
+      </w:r>
+      <w:proofErr w:type="spellEnd"/>
+      <w:r>
+        <w:rPr>
+          <w:rFonts w:eastAsia="Georgia" w:cstheme="minorHAnsi"/>
+          <w:sz w:val="36"/>
+          <w:szCs w:val="36"/>
+        </w:rPr>
+        <w:t xml:space="preserve"> expression in @Sheduled method is correct.</w:t>
+      </w:r>
+    </w:p>
+    <w:p>
+      <w:pPr>
+        <w:rPr>
+          <w:rFonts w:eastAsia="Georgia" w:cstheme="minorHAnsi"/>
+          <w:b/>
+          <w:bCs/>
+          <w:sz w:val="36"/>
+          <w:szCs w:val="36"/>
+        </w:rPr>
+      </w:pPr>
+    </w:p>
+    <w:p>
+      <w:pPr>
+        <w:rPr>
+          <w:rFonts w:eastAsia="Georgia" w:cstheme="minorHAnsi"/>
+          <w:b/>
+          <w:bCs/>
+          <w:sz w:val="36"/>
+          <w:szCs w:val="36"/>
+        </w:rPr>
+      </w:pPr>
+      <w:r>
+        <w:rPr>
+          <w:rFonts w:eastAsia="Georgia" w:cstheme="minorHAnsi"/>
+          <w:b/>
+          <w:bCs/>
+          <w:sz w:val="36"/>
+          <w:szCs w:val="36"/>
+        </w:rPr>
         <w:t xml:space="preserve">Remote </w:t>
       </w:r>
       <w:r>
@@ -4141,24 +6241,60 @@
           <w:sz w:val="36"/>
           <w:szCs w:val="36"/>
         </w:rPr>
-        <w:t>givenMessage_whenExpectedResultIsSame_thenReturnedInformationIsEquals – test what listener get message and update InformationService.</w:t>
-      </w:r>
-    </w:p>
-    <w:p>
-      <w:pPr>
-        <w:rPr>
-          <w:rFonts w:eastAsia="Georgia" w:cstheme="minorHAnsi"/>
-          <w:sz w:val="36"/>
-          <w:szCs w:val="36"/>
-        </w:rPr>
-      </w:pPr>
-      <w:r>
-        <w:rPr>
-          <w:rFonts w:eastAsia="Georgia" w:cstheme="minorHAnsi"/>
-          <w:sz w:val="36"/>
-          <w:szCs w:val="36"/>
-        </w:rPr>
-        <w:t>givenMessage_whenExpectedResultIsDifferent_thenReturnedInformationIsNotEquals() – test is listener get message then this message will be not equals to another values.</w:t>
+        <w:t xml:space="preserve">givenMessage_whenExpectedResultIsSame_thenReturnedInformationIsEquals – test what listener get message and update </w:t>
+      </w:r>
+      <w:proofErr w:type="spellStart"/>
+      <w:r>
+        <w:rPr>
+          <w:rFonts w:eastAsia="Georgia" w:cstheme="minorHAnsi"/>
+          <w:sz w:val="36"/>
+          <w:szCs w:val="36"/>
+        </w:rPr>
+        <w:t>InformationService</w:t>
+      </w:r>
+      <w:proofErr w:type="spellEnd"/>
+      <w:r>
+        <w:rPr>
+          <w:rFonts w:eastAsia="Georgia" w:cstheme="minorHAnsi"/>
+          <w:sz w:val="36"/>
+          <w:szCs w:val="36"/>
+        </w:rPr>
+        <w:t>.</w:t>
+      </w:r>
+    </w:p>
+    <w:p>
+      <w:pPr>
+        <w:rPr>
+          <w:rFonts w:eastAsia="Georgia" w:cstheme="minorHAnsi"/>
+          <w:sz w:val="36"/>
+          <w:szCs w:val="36"/>
+        </w:rPr>
+      </w:pPr>
+      <w:r>
+        <w:rPr>
+          <w:rFonts w:eastAsia="Georgia" w:cstheme="minorHAnsi"/>
+          <w:sz w:val="36"/>
+          <w:szCs w:val="36"/>
+        </w:rPr>
+        <w:t>givenMessage_whenExpectedResultIsDifferent_</w:t>
+      </w:r>
+      <w:proofErr w:type="gramStart"/>
+      <w:r>
+        <w:rPr>
+          <w:rFonts w:eastAsia="Georgia" w:cstheme="minorHAnsi"/>
+          <w:sz w:val="36"/>
+          <w:szCs w:val="36"/>
+        </w:rPr>
+        <w:t>thenReturnedInformationIsNotEquals(</w:t>
+      </w:r>
+      <w:proofErr w:type="gramEnd"/>
+      <w:r>
+        <w:rPr>
+          <w:rFonts w:eastAsia="Georgia" w:cstheme="minorHAnsi"/>
+          <w:sz w:val="36"/>
+          <w:szCs w:val="36"/>
+        </w:rPr>
+        <w:t>) – test is listener get message then this message will be not equals to another values.</w:t>
       </w:r>
     </w:p>
     <w:p>
@@ -4173,13 +6309,59 @@
           <w:szCs w:val="36"/>
         </w:rPr>
       </w:pPr>
-      <w:r>
-        <w:rPr>
-          <w:rFonts w:eastAsia="Georgia" w:cstheme="minorHAnsi"/>
-          <w:sz w:val="36"/>
-          <w:szCs w:val="36"/>
-        </w:rPr>
-        <w:t>whenMessageIsNotCorrect_thenThrowMessageProcessingException – test if message is uncorrect then listener throw MessageProcessingException.</w:t>
+      <w:proofErr w:type="spellStart"/>
+      <w:r>
+        <w:rPr>
+          <w:rFonts w:eastAsia="Georgia" w:cstheme="minorHAnsi"/>
+          <w:sz w:val="36"/>
+          <w:szCs w:val="36"/>
+        </w:rPr>
+        <w:t>whenMessageIsNotCorrect_thenThrowMessageProcessingException</w:t>
+      </w:r>
+      <w:proofErr w:type="spellEnd"/>
+      <w:r>
+        <w:rPr>
+          <w:rFonts w:eastAsia="Georgia" w:cstheme="minorHAnsi"/>
+          <w:sz w:val="36"/>
+          <w:szCs w:val="36"/>
+        </w:rPr>
+        <w:t xml:space="preserve"> – test if message is </w:t>
+      </w:r>
+      <w:proofErr w:type="spellStart"/>
+      <w:r>
+        <w:rPr>
+          <w:rFonts w:eastAsia="Georgia" w:cstheme="minorHAnsi"/>
+          <w:sz w:val="36"/>
+          <w:szCs w:val="36"/>
+        </w:rPr>
+        <w:t>uncorrect</w:t>
+      </w:r>
+      <w:proofErr w:type="spellEnd"/>
+      <w:r>
+        <w:rPr>
+          <w:rFonts w:eastAsia="Georgia" w:cstheme="minorHAnsi"/>
+          <w:sz w:val="36"/>
+          <w:szCs w:val="36"/>
+        </w:rPr>
+        <w:t xml:space="preserve"> then listener throw </w:t>
+      </w:r>
+      <w:proofErr w:type="spellStart"/>
+      <w:r>
+        <w:rPr>
+          <w:rFonts w:eastAsia="Georgia" w:cstheme="minorHAnsi"/>
+          <w:sz w:val="36"/>
+          <w:szCs w:val="36"/>
+        </w:rPr>
+        <w:t>MessageProcessingException</w:t>
+      </w:r>
+      <w:proofErr w:type="spellEnd"/>
+      <w:r>
+        <w:rPr>
+          <w:rFonts w:eastAsia="Georgia" w:cstheme="minorHAnsi"/>
+          <w:sz w:val="36"/>
+          <w:szCs w:val="36"/>
+        </w:rPr>
+        <w:t>.</w:t>
       </w:r>
     </w:p>
     <w:p>
@@ -4210,6 +6392,7 @@
           <w:sz w:val="52"/>
           <w:szCs w:val="52"/>
         </w:rPr>
+        <w:lastRenderedPageBreak/>
         <w:br w:type="page"/>
       </w:r>
     </w:p>
@@ -4232,6 +6415,7 @@
         <w:lastRenderedPageBreak/>
         <w:t xml:space="preserve">3 </w:t>
       </w:r>
+      <w:proofErr w:type="spellStart"/>
       <w:r>
         <w:rPr>
           <w:b/>
@@ -4241,20 +6425,37 @@
         </w:rPr>
         <w:t>Logiweb</w:t>
       </w:r>
-    </w:p>
-    <w:p>
-      <w:pPr>
-        <w:rPr>
-          <w:sz w:val="36"/>
-          <w:szCs w:val="36"/>
-        </w:rPr>
-      </w:pPr>
-      <w:r>
-        <w:rPr>
-          <w:sz w:val="36"/>
-          <w:szCs w:val="36"/>
-        </w:rPr>
-        <w:t>Access to the Logiweb application is made through a web browser.</w:t>
+      <w:proofErr w:type="spellEnd"/>
+    </w:p>
+    <w:p>
+      <w:pPr>
+        <w:rPr>
+          <w:sz w:val="36"/>
+          <w:szCs w:val="36"/>
+        </w:rPr>
+      </w:pPr>
+      <w:r>
+        <w:rPr>
+          <w:sz w:val="36"/>
+          <w:szCs w:val="36"/>
+        </w:rPr>
+        <w:t xml:space="preserve">Access to the </w:t>
+      </w:r>
+      <w:proofErr w:type="spellStart"/>
+      <w:r>
+        <w:rPr>
+          <w:sz w:val="36"/>
+          <w:szCs w:val="36"/>
+        </w:rPr>
+        <w:t>Logiweb</w:t>
+      </w:r>
+      <w:proofErr w:type="spellEnd"/>
+      <w:r>
+        <w:rPr>
+          <w:sz w:val="36"/>
+          <w:szCs w:val="36"/>
+        </w:rPr>
+        <w:t xml:space="preserve"> application is made through a web browser.</w:t>
       </w:r>
     </w:p>
     <w:p>
@@ -4297,7 +6498,23 @@
           <w:sz w:val="36"/>
           <w:szCs w:val="36"/>
         </w:rPr>
-        <w:t>There are 3 levels of users, each allocated with different authorizations for interaction with the Logiweb system. The three levels of user are the following:</w:t>
+        <w:t xml:space="preserve">There are 3 levels of users, each allocated with different authorizations for interaction with the </w:t>
+      </w:r>
+      <w:proofErr w:type="spellStart"/>
+      <w:r>
+        <w:rPr>
+          <w:sz w:val="36"/>
+          <w:szCs w:val="36"/>
+        </w:rPr>
+        <w:t>Logiweb</w:t>
+      </w:r>
+      <w:proofErr w:type="spellEnd"/>
+      <w:r>
+        <w:rPr>
+          <w:sz w:val="36"/>
+          <w:szCs w:val="36"/>
+        </w:rPr>
+        <w:t xml:space="preserve"> system. The three levels of user are the following:</w:t>
       </w:r>
     </w:p>
     <w:p>
@@ -4372,7 +6589,23 @@
           <w:sz w:val="36"/>
           <w:szCs w:val="36"/>
         </w:rPr>
-        <w:t>Admin User have Admin views accessible. Active User have Driver views accessible. Passive User have home page views and Live Monitoring Page access, if that user have remote client application.</w:t>
+        <w:t xml:space="preserve">Admin User have Admin views accessible. Active User have Driver views accessible. Passive User have home page views and Live Monitoring Page access, if that user </w:t>
+      </w:r>
+      <w:proofErr w:type="gramStart"/>
+      <w:r>
+        <w:rPr>
+          <w:sz w:val="36"/>
+          <w:szCs w:val="36"/>
+        </w:rPr>
+        <w:t>have</w:t>
+      </w:r>
+      <w:proofErr w:type="gramEnd"/>
+      <w:r>
+        <w:rPr>
+          <w:sz w:val="36"/>
+          <w:szCs w:val="36"/>
+        </w:rPr>
+        <w:t xml:space="preserve"> remote client application.</w:t>
       </w:r>
     </w:p>
     <w:p>

</xml_diff>